<commit_message>
march lab3 and oth
</commit_message>
<xml_diff>
--- a/МАРЧ/ЛР2/LR2_Milchakov.docx
+++ b/МАРЧ/ЛР2/LR2_Milchakov.docx
@@ -4,42 +4,487 @@
   <w:body>
     <w:p>
       <w:pPr>
-        <w:spacing w:line="360" w:lineRule="auto"/>
-        <w:ind w:firstLine="708"/>
-        <w:jc w:val="both"/>
-        <w:rPr>
+        <w:shd w:val="clear" w:color="auto" w:fill="FFFFFF"/>
+        <w:jc w:val="center"/>
+        <w:rPr>
+          <w:rFonts w:eastAsia="Times New Roman"/>
           <w:szCs w:val="28"/>
         </w:rPr>
       </w:pPr>
       <w:r>
-        <w:t>Цель лабораторной работы:</w:t>
-      </w:r>
-      <w:r>
+        <w:rPr>
+          <w:rFonts w:eastAsia="Times New Roman"/>
+          <w:szCs w:val="28"/>
+        </w:rPr>
+        <w:t xml:space="preserve">Министерство образования и науки Российской Федерации </w:t>
+      </w:r>
+    </w:p>
+    <w:p>
+      <w:pPr>
+        <w:shd w:val="clear" w:color="auto" w:fill="FFFFFF"/>
+        <w:jc w:val="center"/>
+        <w:rPr>
+          <w:rFonts w:eastAsia="Times New Roman"/>
+          <w:szCs w:val="28"/>
+        </w:rPr>
+      </w:pPr>
+      <w:r>
+        <w:rPr>
+          <w:rFonts w:eastAsia="Times New Roman"/>
+          <w:szCs w:val="28"/>
+        </w:rPr>
+        <w:t xml:space="preserve">ФГБОУ ВО «НИУ МЭИ» </w:t>
+      </w:r>
+    </w:p>
+    <w:p>
+      <w:pPr>
+        <w:shd w:val="clear" w:color="auto" w:fill="FFFFFF"/>
+        <w:jc w:val="center"/>
+        <w:rPr>
+          <w:rFonts w:eastAsia="Times New Roman"/>
+          <w:szCs w:val="28"/>
+        </w:rPr>
+      </w:pPr>
+      <w:r>
+        <w:rPr>
+          <w:rFonts w:eastAsia="Times New Roman"/>
+          <w:szCs w:val="28"/>
+        </w:rPr>
+        <w:t xml:space="preserve">Кафедра Вычислительных машин, систем и сетей </w:t>
+      </w:r>
+    </w:p>
+    <w:p>
+      <w:pPr>
+        <w:shd w:val="clear" w:color="auto" w:fill="FFFFFF"/>
+        <w:jc w:val="center"/>
+        <w:rPr>
+          <w:rFonts w:eastAsia="Times New Roman"/>
+          <w:szCs w:val="28"/>
+        </w:rPr>
+      </w:pPr>
+      <w:r>
+        <w:rPr>
+          <w:rFonts w:eastAsia="Times New Roman"/>
+          <w:szCs w:val="28"/>
+        </w:rPr>
         <w:t xml:space="preserve"> </w:t>
       </w:r>
-      <w:r>
-        <w:rPr>
-          <w:szCs w:val="28"/>
-        </w:rPr>
-        <w:t xml:space="preserve">изучение эффекта потери точности компьютерных вычислений при выполнении </w:t>
-      </w:r>
-      <w:r>
-        <w:rPr>
-          <w:szCs w:val="28"/>
-        </w:rPr>
-        <w:t>арифметических операций с числами,</w:t>
-      </w:r>
-      <w:r>
-        <w:rPr>
-          <w:szCs w:val="28"/>
-        </w:rPr>
-        <w:t xml:space="preserve"> сильно отличающихся друг от друга</w:t>
-      </w:r>
-      <w:r>
-        <w:rPr>
-          <w:szCs w:val="28"/>
-        </w:rPr>
-        <w:t>.</w:t>
+    </w:p>
+    <w:p>
+      <w:pPr>
+        <w:shd w:val="clear" w:color="auto" w:fill="FFFFFF"/>
+        <w:jc w:val="center"/>
+        <w:rPr>
+          <w:rFonts w:eastAsia="Times New Roman"/>
+          <w:szCs w:val="28"/>
+        </w:rPr>
+      </w:pPr>
+      <w:r>
+        <w:rPr>
+          <w:rFonts w:eastAsia="Times New Roman"/>
+          <w:szCs w:val="28"/>
+        </w:rPr>
+        <w:t xml:space="preserve"> </w:t>
+      </w:r>
+    </w:p>
+    <w:p>
+      <w:pPr>
+        <w:shd w:val="clear" w:color="auto" w:fill="FFFFFF"/>
+        <w:rPr>
+          <w:rFonts w:eastAsia="Times New Roman"/>
+          <w:szCs w:val="28"/>
+        </w:rPr>
+      </w:pPr>
+      <w:r>
+        <w:rPr>
+          <w:rFonts w:eastAsia="Times New Roman"/>
+          <w:szCs w:val="28"/>
+        </w:rPr>
+        <w:t xml:space="preserve"> </w:t>
+      </w:r>
+    </w:p>
+    <w:p>
+      <w:pPr>
+        <w:shd w:val="clear" w:color="auto" w:fill="FFFFFF"/>
+        <w:jc w:val="center"/>
+        <w:rPr>
+          <w:rFonts w:eastAsia="Times New Roman"/>
+          <w:szCs w:val="28"/>
+        </w:rPr>
+      </w:pPr>
+      <w:r>
+        <w:rPr>
+          <w:rFonts w:eastAsia="Times New Roman"/>
+          <w:szCs w:val="28"/>
+        </w:rPr>
+        <w:t xml:space="preserve"> </w:t>
+      </w:r>
+    </w:p>
+    <w:p>
+      <w:pPr>
+        <w:shd w:val="clear" w:color="auto" w:fill="FFFFFF"/>
+        <w:jc w:val="center"/>
+        <w:rPr>
+          <w:rFonts w:eastAsia="Times New Roman"/>
+          <w:szCs w:val="28"/>
+        </w:rPr>
+      </w:pPr>
+      <w:r>
+        <w:rPr>
+          <w:rFonts w:eastAsia="Times New Roman"/>
+          <w:szCs w:val="28"/>
+        </w:rPr>
+        <w:t xml:space="preserve"> </w:t>
+      </w:r>
+    </w:p>
+    <w:p>
+      <w:pPr>
+        <w:shd w:val="clear" w:color="auto" w:fill="FFFFFF"/>
+        <w:jc w:val="center"/>
+        <w:rPr>
+          <w:rFonts w:eastAsia="Times New Roman"/>
+          <w:szCs w:val="28"/>
+        </w:rPr>
+      </w:pPr>
+      <w:r>
+        <w:rPr>
+          <w:rFonts w:eastAsia="Times New Roman"/>
+          <w:szCs w:val="28"/>
+        </w:rPr>
+        <w:t xml:space="preserve"> </w:t>
+      </w:r>
+    </w:p>
+    <w:p>
+      <w:pPr>
+        <w:shd w:val="clear" w:color="auto" w:fill="FFFFFF"/>
+        <w:jc w:val="center"/>
+        <w:rPr>
+          <w:rFonts w:eastAsia="Times New Roman"/>
+          <w:sz w:val="40"/>
+          <w:szCs w:val="40"/>
+        </w:rPr>
+      </w:pPr>
+      <w:r>
+        <w:rPr>
+          <w:rFonts w:eastAsia="Times New Roman"/>
+          <w:b/>
+          <w:sz w:val="40"/>
+          <w:szCs w:val="40"/>
+        </w:rPr>
+        <w:t xml:space="preserve">Лабораторная работа № </w:t>
+      </w:r>
+      <w:r>
+        <w:rPr>
+          <w:rFonts w:eastAsia="Times New Roman"/>
+          <w:b/>
+          <w:sz w:val="40"/>
+          <w:szCs w:val="40"/>
+        </w:rPr>
+        <w:t>2</w:t>
+      </w:r>
+      <w:r>
+        <w:rPr>
+          <w:rFonts w:eastAsia="Times New Roman"/>
+          <w:sz w:val="40"/>
+          <w:szCs w:val="40"/>
+        </w:rPr>
+        <w:t xml:space="preserve"> </w:t>
+      </w:r>
+    </w:p>
+    <w:p>
+      <w:pPr>
+        <w:shd w:val="clear" w:color="auto" w:fill="FFFFFF"/>
+        <w:jc w:val="center"/>
+        <w:rPr>
+          <w:rFonts w:eastAsia="Times New Roman"/>
+          <w:sz w:val="32"/>
+          <w:szCs w:val="32"/>
+        </w:rPr>
+      </w:pPr>
+    </w:p>
+    <w:p>
+      <w:pPr>
+        <w:shd w:val="clear" w:color="auto" w:fill="FFFFFF"/>
+        <w:jc w:val="center"/>
+        <w:rPr>
+          <w:rFonts w:eastAsia="Times New Roman"/>
+          <w:sz w:val="32"/>
+          <w:szCs w:val="32"/>
+        </w:rPr>
+      </w:pPr>
+      <w:r>
+        <w:rPr>
+          <w:rFonts w:eastAsia="Times New Roman"/>
+          <w:sz w:val="32"/>
+          <w:szCs w:val="32"/>
+        </w:rPr>
+        <w:t>по дисциплине: «</w:t>
+      </w:r>
+      <w:r>
+        <w:rPr>
+          <w:rFonts w:eastAsia="Times New Roman"/>
+          <w:sz w:val="32"/>
+          <w:szCs w:val="32"/>
+        </w:rPr>
+        <w:t>Машинная арифме</w:t>
+      </w:r>
+      <w:bookmarkStart w:id="0" w:name="_GoBack"/>
+      <w:bookmarkEnd w:id="0"/>
+      <w:r>
+        <w:rPr>
+          <w:rFonts w:eastAsia="Times New Roman"/>
+          <w:sz w:val="32"/>
+          <w:szCs w:val="32"/>
+        </w:rPr>
+        <w:t>тика в рациональных числах</w:t>
+      </w:r>
+      <w:r>
+        <w:rPr>
+          <w:rFonts w:eastAsia="Times New Roman"/>
+          <w:sz w:val="32"/>
+          <w:szCs w:val="32"/>
+        </w:rPr>
+        <w:t xml:space="preserve">» </w:t>
+      </w:r>
+    </w:p>
+    <w:p>
+      <w:pPr>
+        <w:shd w:val="clear" w:color="auto" w:fill="FFFFFF"/>
+        <w:jc w:val="center"/>
+        <w:rPr>
+          <w:rFonts w:eastAsia="Times New Roman"/>
+          <w:szCs w:val="28"/>
+        </w:rPr>
+      </w:pPr>
+      <w:r>
+        <w:rPr>
+          <w:rFonts w:eastAsia="Times New Roman"/>
+          <w:szCs w:val="28"/>
+        </w:rPr>
+        <w:t xml:space="preserve"> </w:t>
+      </w:r>
+    </w:p>
+    <w:p>
+      <w:pPr>
+        <w:shd w:val="clear" w:color="auto" w:fill="FFFFFF"/>
+        <w:jc w:val="center"/>
+        <w:rPr>
+          <w:rFonts w:eastAsia="Times New Roman"/>
+          <w:szCs w:val="28"/>
+        </w:rPr>
+      </w:pPr>
+      <w:r>
+        <w:rPr>
+          <w:rFonts w:eastAsia="Times New Roman"/>
+          <w:szCs w:val="28"/>
+        </w:rPr>
+        <w:t xml:space="preserve"> </w:t>
+      </w:r>
+    </w:p>
+    <w:p>
+      <w:pPr>
+        <w:shd w:val="clear" w:color="auto" w:fill="FFFFFF"/>
+        <w:jc w:val="center"/>
+        <w:rPr>
+          <w:rFonts w:eastAsia="Times New Roman"/>
+          <w:szCs w:val="28"/>
+        </w:rPr>
+      </w:pPr>
+      <w:r>
+        <w:rPr>
+          <w:rFonts w:eastAsia="Times New Roman"/>
+          <w:szCs w:val="28"/>
+        </w:rPr>
+        <w:t xml:space="preserve"> </w:t>
+      </w:r>
+    </w:p>
+    <w:p>
+      <w:pPr>
+        <w:shd w:val="clear" w:color="auto" w:fill="FFFFFF"/>
+        <w:rPr>
+          <w:rFonts w:eastAsia="Times New Roman"/>
+          <w:szCs w:val="28"/>
+        </w:rPr>
+      </w:pPr>
+      <w:r>
+        <w:rPr>
+          <w:rFonts w:eastAsia="Times New Roman"/>
+          <w:szCs w:val="28"/>
+        </w:rPr>
+        <w:t xml:space="preserve"> </w:t>
+      </w:r>
+    </w:p>
+    <w:p>
+      <w:pPr>
+        <w:shd w:val="clear" w:color="auto" w:fill="FFFFFF"/>
+        <w:jc w:val="center"/>
+        <w:rPr>
+          <w:rFonts w:eastAsia="Times New Roman"/>
+          <w:szCs w:val="28"/>
+        </w:rPr>
+      </w:pPr>
+      <w:r>
+        <w:rPr>
+          <w:rFonts w:eastAsia="Times New Roman"/>
+          <w:szCs w:val="28"/>
+        </w:rPr>
+        <w:t xml:space="preserve"> </w:t>
+      </w:r>
+    </w:p>
+    <w:p>
+      <w:pPr>
+        <w:shd w:val="clear" w:color="auto" w:fill="FFFFFF"/>
+        <w:jc w:val="right"/>
+        <w:rPr>
+          <w:rFonts w:eastAsia="Times New Roman"/>
+          <w:szCs w:val="28"/>
+        </w:rPr>
+      </w:pPr>
+      <w:r>
+        <w:rPr>
+          <w:rFonts w:eastAsia="Times New Roman"/>
+          <w:b/>
+          <w:szCs w:val="28"/>
+        </w:rPr>
+        <w:t>Выполнил</w:t>
+      </w:r>
+      <w:r>
+        <w:rPr>
+          <w:rFonts w:eastAsia="Times New Roman"/>
+          <w:szCs w:val="28"/>
+        </w:rPr>
+        <w:t xml:space="preserve">: студент группы А-08м-23 </w:t>
+      </w:r>
+    </w:p>
+    <w:p>
+      <w:pPr>
+        <w:shd w:val="clear" w:color="auto" w:fill="FFFFFF"/>
+        <w:jc w:val="right"/>
+        <w:rPr>
+          <w:rFonts w:eastAsia="Times New Roman"/>
+          <w:szCs w:val="28"/>
+        </w:rPr>
+      </w:pPr>
+      <w:r>
+        <w:rPr>
+          <w:rFonts w:eastAsia="Times New Roman"/>
+          <w:szCs w:val="28"/>
+        </w:rPr>
+        <w:t>Мильчаков Я. С.</w:t>
+      </w:r>
+    </w:p>
+    <w:p>
+      <w:pPr>
+        <w:shd w:val="clear" w:color="auto" w:fill="FFFFFF"/>
+        <w:jc w:val="right"/>
+        <w:rPr>
+          <w:rFonts w:eastAsia="Times New Roman"/>
+          <w:szCs w:val="28"/>
+        </w:rPr>
+      </w:pPr>
+    </w:p>
+    <w:p>
+      <w:pPr>
+        <w:shd w:val="clear" w:color="auto" w:fill="FFFFFF"/>
+        <w:jc w:val="right"/>
+        <w:rPr>
+          <w:rFonts w:eastAsia="Times New Roman"/>
+          <w:szCs w:val="28"/>
+        </w:rPr>
+      </w:pPr>
+    </w:p>
+    <w:p>
+      <w:pPr>
+        <w:shd w:val="clear" w:color="auto" w:fill="FFFFFF"/>
+        <w:jc w:val="right"/>
+        <w:rPr>
+          <w:rFonts w:eastAsia="Times New Roman"/>
+          <w:szCs w:val="28"/>
+        </w:rPr>
+      </w:pPr>
+      <w:r>
+        <w:rPr>
+          <w:rFonts w:eastAsia="Times New Roman"/>
+          <w:szCs w:val="28"/>
+        </w:rPr>
+        <w:t xml:space="preserve"> </w:t>
+      </w:r>
+    </w:p>
+    <w:p>
+      <w:pPr>
+        <w:shd w:val="clear" w:color="auto" w:fill="FFFFFF"/>
+        <w:rPr>
+          <w:rFonts w:eastAsia="Times New Roman"/>
+          <w:szCs w:val="28"/>
+        </w:rPr>
+      </w:pPr>
+      <w:r>
+        <w:rPr>
+          <w:rFonts w:eastAsia="Times New Roman"/>
+          <w:szCs w:val="28"/>
+        </w:rPr>
+        <w:t xml:space="preserve"> </w:t>
+      </w:r>
+    </w:p>
+    <w:p>
+      <w:pPr>
+        <w:shd w:val="clear" w:color="auto" w:fill="FFFFFF"/>
+        <w:rPr>
+          <w:rFonts w:eastAsia="Times New Roman"/>
+          <w:szCs w:val="28"/>
+        </w:rPr>
+      </w:pPr>
+    </w:p>
+    <w:p>
+      <w:pPr>
+        <w:shd w:val="clear" w:color="auto" w:fill="FFFFFF"/>
+        <w:rPr>
+          <w:rFonts w:eastAsia="Times New Roman"/>
+          <w:szCs w:val="28"/>
+        </w:rPr>
+      </w:pPr>
+    </w:p>
+    <w:p>
+      <w:pPr>
+        <w:shd w:val="clear" w:color="auto" w:fill="FFFFFF"/>
+        <w:rPr>
+          <w:rFonts w:eastAsia="Times New Roman"/>
+          <w:szCs w:val="28"/>
+        </w:rPr>
+      </w:pPr>
+    </w:p>
+    <w:p>
+      <w:pPr>
+        <w:shd w:val="clear" w:color="auto" w:fill="FFFFFF"/>
+        <w:jc w:val="right"/>
+        <w:rPr>
+          <w:rFonts w:eastAsia="Times New Roman"/>
+          <w:szCs w:val="28"/>
+        </w:rPr>
+      </w:pPr>
+      <w:r>
+        <w:rPr>
+          <w:rFonts w:eastAsia="Times New Roman"/>
+          <w:szCs w:val="28"/>
+        </w:rPr>
+        <w:t xml:space="preserve"> </w:t>
+      </w:r>
+    </w:p>
+    <w:p>
+      <w:pPr>
+        <w:shd w:val="clear" w:color="auto" w:fill="FFFFFF"/>
+        <w:jc w:val="center"/>
+        <w:rPr>
+          <w:rFonts w:eastAsia="Times New Roman"/>
+          <w:szCs w:val="28"/>
+        </w:rPr>
+      </w:pPr>
+      <w:r>
+        <w:rPr>
+          <w:rFonts w:eastAsia="Times New Roman"/>
+          <w:szCs w:val="28"/>
+        </w:rPr>
+        <w:t>Москва 2023</w:t>
       </w:r>
     </w:p>
     <w:p>
@@ -52,10 +497,35 @@
         </w:rPr>
       </w:pPr>
       <w:r>
-        <w:rPr>
-          <w:szCs w:val="28"/>
-        </w:rPr>
-        <w:t>Задание №1</w:t>
+        <w:lastRenderedPageBreak/>
+        <w:t>Цель лабораторной работы:</w:t>
+      </w:r>
+      <w:r>
+        <w:t xml:space="preserve"> </w:t>
+      </w:r>
+      <w:r>
+        <w:rPr>
+          <w:szCs w:val="28"/>
+        </w:rPr>
+        <w:t xml:space="preserve">изучение эффекта потери точности компьютерных вычислений при выполнении </w:t>
+      </w:r>
+      <w:r>
+        <w:rPr>
+          <w:szCs w:val="28"/>
+        </w:rPr>
+        <w:t>арифметических операций с числами,</w:t>
+      </w:r>
+      <w:r>
+        <w:rPr>
+          <w:szCs w:val="28"/>
+        </w:rPr>
+        <w:t xml:space="preserve"> сильно отличающихся друг от друга</w:t>
+      </w:r>
+      <w:r>
+        <w:rPr>
+          <w:szCs w:val="28"/>
+        </w:rPr>
+        <w:t>.</w:t>
       </w:r>
     </w:p>
     <w:p>
@@ -64,51 +534,14 @@
         <w:ind w:firstLine="708"/>
         <w:jc w:val="both"/>
         <w:rPr>
-          <w:rFonts w:ascii="Times New Roman CYR" w:hAnsi="Times New Roman CYR" w:cs="Times New Roman CYR"/>
           <w:szCs w:val="28"/>
         </w:rPr>
       </w:pPr>
       <w:r>
         <w:rPr>
-          <w:rFonts w:ascii="Times New Roman CYR" w:hAnsi="Times New Roman CYR" w:cs="Times New Roman CYR"/>
-          <w:szCs w:val="28"/>
-        </w:rPr>
-        <w:t xml:space="preserve">Демонстрация </w:t>
-      </w:r>
-      <w:r>
-        <w:rPr>
-          <w:rFonts w:ascii="Times New Roman CYR" w:hAnsi="Times New Roman CYR" w:cs="Times New Roman CYR"/>
-          <w:szCs w:val="28"/>
-        </w:rPr>
-        <w:t>вычислительного дефекта</w:t>
-      </w:r>
-      <w:r>
-        <w:rPr>
-          <w:rFonts w:ascii="Times New Roman CYR" w:hAnsi="Times New Roman CYR" w:cs="Times New Roman CYR"/>
-          <w:szCs w:val="28"/>
-        </w:rPr>
-        <w:t xml:space="preserve"> арифметики с плавающей точкой </w:t>
-      </w:r>
-      <w:r>
-        <w:rPr>
-          <w:rFonts w:ascii="Times New Roman CYR" w:hAnsi="Times New Roman CYR" w:cs="Times New Roman CYR"/>
-          <w:szCs w:val="28"/>
-        </w:rPr>
-        <w:t xml:space="preserve">- </w:t>
-      </w:r>
-      <w:r>
-        <w:rPr>
-          <w:rFonts w:ascii="Times New Roman CYR" w:hAnsi="Times New Roman CYR" w:cs="Times New Roman CYR"/>
-          <w:szCs w:val="28"/>
-        </w:rPr>
-        <w:t>потери точности при работе</w:t>
-      </w:r>
-      <w:r>
-        <w:rPr>
-          <w:rFonts w:ascii="Times New Roman CYR" w:hAnsi="Times New Roman CYR" w:cs="Times New Roman CYR"/>
-          <w:szCs w:val="28"/>
-        </w:rPr>
-        <w:t xml:space="preserve"> с разномасштабными величинами.</w:t>
+          <w:szCs w:val="28"/>
+        </w:rPr>
+        <w:t>Задание №1</w:t>
       </w:r>
     </w:p>
     <w:p>
@@ -117,6 +550,59 @@
         <w:ind w:firstLine="708"/>
         <w:jc w:val="both"/>
         <w:rPr>
+          <w:rFonts w:ascii="Times New Roman CYR" w:hAnsi="Times New Roman CYR" w:cs="Times New Roman CYR"/>
+          <w:szCs w:val="28"/>
+        </w:rPr>
+      </w:pPr>
+      <w:r>
+        <w:rPr>
+          <w:rFonts w:ascii="Times New Roman CYR" w:hAnsi="Times New Roman CYR" w:cs="Times New Roman CYR"/>
+          <w:szCs w:val="28"/>
+        </w:rPr>
+        <w:t xml:space="preserve">Демонстрация </w:t>
+      </w:r>
+      <w:r>
+        <w:rPr>
+          <w:rFonts w:ascii="Times New Roman CYR" w:hAnsi="Times New Roman CYR" w:cs="Times New Roman CYR"/>
+          <w:szCs w:val="28"/>
+        </w:rPr>
+        <w:t>вычислительного дефекта</w:t>
+      </w:r>
+      <w:r>
+        <w:rPr>
+          <w:rFonts w:ascii="Times New Roman CYR" w:hAnsi="Times New Roman CYR" w:cs="Times New Roman CYR"/>
+          <w:szCs w:val="28"/>
+        </w:rPr>
+        <w:t xml:space="preserve"> арифметики с плавающей точкой </w:t>
+      </w:r>
+      <w:r>
+        <w:rPr>
+          <w:rFonts w:ascii="Times New Roman CYR" w:hAnsi="Times New Roman CYR" w:cs="Times New Roman CYR"/>
+          <w:szCs w:val="28"/>
+        </w:rPr>
+        <w:t xml:space="preserve">- </w:t>
+      </w:r>
+      <w:r>
+        <w:rPr>
+          <w:rFonts w:ascii="Times New Roman CYR" w:hAnsi="Times New Roman CYR" w:cs="Times New Roman CYR"/>
+          <w:szCs w:val="28"/>
+        </w:rPr>
+        <w:t>потери точности при работе</w:t>
+      </w:r>
+      <w:r>
+        <w:rPr>
+          <w:rFonts w:ascii="Times New Roman CYR" w:hAnsi="Times New Roman CYR" w:cs="Times New Roman CYR"/>
+          <w:szCs w:val="28"/>
+        </w:rPr>
+        <w:t xml:space="preserve"> с разномасштабными величинами.</w:t>
+      </w:r>
+    </w:p>
+    <w:p>
+      <w:pPr>
+        <w:spacing w:line="360" w:lineRule="auto"/>
+        <w:ind w:firstLine="708"/>
+        <w:jc w:val="both"/>
+        <w:rPr>
           <w:szCs w:val="28"/>
         </w:rPr>
       </w:pPr>
@@ -150,6 +636,7 @@
       </w:pPr>
       <w:r>
         <w:rPr>
+          <w:noProof/>
           <w:szCs w:val="28"/>
         </w:rPr>
         <w:drawing>
@@ -276,10 +763,10 @@
             <v:path o:extrusionok="f" gradientshapeok="t" o:connecttype="rect"/>
             <o:lock v:ext="edit" aspectratio="t"/>
           </v:shapetype>
-          <v:shape id="_x0000_i1025" type="#_x0000_t75" style="width:283.95pt;height:24.2pt" o:ole="" fillcolor="window">
+          <v:shape id="_x0000_i1025" type="#_x0000_t75" style="width:284.25pt;height:24.4pt" o:ole="" fillcolor="window">
             <v:imagedata r:id="rId7" o:title=""/>
           </v:shape>
-          <o:OLEObject Type="Embed" ProgID="Equation.3" ShapeID="_x0000_i1025" DrawAspect="Content" ObjectID="_1757879690" r:id="rId8"/>
+          <o:OLEObject Type="Embed" ProgID="Equation.3" ShapeID="_x0000_i1025" DrawAspect="Content" ObjectID="_1758017973" r:id="rId8"/>
         </w:object>
       </w:r>
       <w:r>
@@ -314,10 +801,10 @@
           <w:szCs w:val="28"/>
         </w:rPr>
         <w:object w:dxaOrig="3620" w:dyaOrig="480" w14:anchorId="026AE5C7">
-          <v:shape id="_x0000_i1031" type="#_x0000_t75" style="width:283.95pt;height:24.2pt" o:ole="" fillcolor="window">
+          <v:shape id="_x0000_i1026" type="#_x0000_t75" style="width:284.25pt;height:24.4pt" o:ole="" fillcolor="window">
             <v:imagedata r:id="rId9" o:title=""/>
           </v:shape>
-          <o:OLEObject Type="Embed" ProgID="Equation.3" ShapeID="_x0000_i1031" DrawAspect="Content" ObjectID="_1757879691" r:id="rId10"/>
+          <o:OLEObject Type="Embed" ProgID="Equation.3" ShapeID="_x0000_i1026" DrawAspect="Content" ObjectID="_1758017974" r:id="rId10"/>
         </w:object>
       </w:r>
       <w:r>
@@ -448,6 +935,7 @@
       </w:pPr>
       <w:r>
         <w:rPr>
+          <w:noProof/>
           <w:sz w:val="28"/>
           <w:szCs w:val="28"/>
         </w:rPr>
@@ -530,49 +1018,7 @@
           <w:sz w:val="28"/>
           <w:szCs w:val="28"/>
         </w:rPr>
-        <w:t xml:space="preserve">системы с одинарной точностью погрешность результат резко увеличивается при </w:t>
-      </w:r>
-      <w:r>
-        <w:rPr>
-          <w:sz w:val="28"/>
-          <w:szCs w:val="28"/>
-        </w:rPr>
-        <w:t>α</w:t>
-      </w:r>
-      <w:r>
-        <w:rPr>
-          <w:sz w:val="28"/>
-          <w:szCs w:val="28"/>
-        </w:rPr>
-        <w:t xml:space="preserve"> и </w:t>
-      </w:r>
-      <w:r>
-        <w:rPr>
-          <w:sz w:val="28"/>
-          <w:szCs w:val="28"/>
-        </w:rPr>
-        <w:t>β</w:t>
-      </w:r>
-      <w:r>
-        <w:rPr>
-          <w:sz w:val="28"/>
-          <w:szCs w:val="28"/>
-        </w:rPr>
-        <w:t xml:space="preserve"> равным и большим 5, а для системы с двойной точностью погрешность увеличивается </w:t>
-      </w:r>
-      <w:r>
-        <w:rPr>
-          <w:sz w:val="28"/>
-          <w:szCs w:val="28"/>
-        </w:rPr>
-        <w:t xml:space="preserve">при α и β равным и большим </w:t>
-      </w:r>
-      <w:r>
-        <w:rPr>
-          <w:sz w:val="28"/>
-          <w:szCs w:val="28"/>
-        </w:rPr>
-        <w:t>9.</w:t>
+        <w:t>системы с одинарной точностью погрешность результат резко увеличивается при α и β равным и большим 5, а для системы с двойной точностью погрешность увеличивается при α и β равным и большим 9.</w:t>
       </w:r>
     </w:p>
     <w:p>
@@ -643,10 +1089,10 @@
           <w:szCs w:val="28"/>
         </w:rPr>
         <w:object w:dxaOrig="1520" w:dyaOrig="320" w14:anchorId="177C58C1">
-          <v:shape id="_x0000_i1032" type="#_x0000_t75" style="width:156.1pt;height:20.75pt" o:ole="" fillcolor="window">
+          <v:shape id="_x0000_i1027" type="#_x0000_t75" style="width:155.9pt;height:20.65pt" o:ole="" fillcolor="window">
             <v:imagedata r:id="rId12" o:title=""/>
           </v:shape>
-          <o:OLEObject Type="Embed" ProgID="Equation.3" ShapeID="_x0000_i1032" DrawAspect="Content" ObjectID="_1757879692" r:id="rId13"/>
+          <o:OLEObject Type="Embed" ProgID="Equation.3" ShapeID="_x0000_i1027" DrawAspect="Content" ObjectID="_1758017975" r:id="rId13"/>
         </w:object>
       </w:r>
     </w:p>
@@ -907,6 +1353,7 @@
       </w:pPr>
       <w:r>
         <w:rPr>
+          <w:noProof/>
           <w:sz w:val="28"/>
           <w:szCs w:val="28"/>
         </w:rPr>
@@ -1210,8 +1657,6 @@
         </w:rPr>
         <w:t>++.</w:t>
       </w:r>
-      <w:bookmarkStart w:id="0" w:name="_GoBack"/>
-      <w:bookmarkEnd w:id="0"/>
     </w:p>
     <w:p>
       <w:pPr>
@@ -1229,35 +1674,7 @@
           <w:sz w:val="28"/>
           <w:szCs w:val="28"/>
         </w:rPr>
-        <w:t xml:space="preserve">Исходя из </w:t>
-      </w:r>
-      <w:r>
-        <w:rPr>
-          <w:sz w:val="28"/>
-          <w:szCs w:val="28"/>
-        </w:rPr>
-        <w:t>первого задания</w:t>
-      </w:r>
-      <w:r>
-        <w:rPr>
-          <w:sz w:val="28"/>
-          <w:szCs w:val="28"/>
-        </w:rPr>
-        <w:t>, можно сделать выводы</w:t>
-      </w:r>
-      <w:r>
-        <w:rPr>
-          <w:sz w:val="28"/>
-          <w:szCs w:val="28"/>
-        </w:rPr>
-        <w:t>:</w:t>
-      </w:r>
-      <w:r>
-        <w:rPr>
-          <w:sz w:val="28"/>
-          <w:szCs w:val="28"/>
-        </w:rPr>
-        <w:t xml:space="preserve"> </w:t>
+        <w:t xml:space="preserve">Исходя из первого задания, можно сделать выводы: </w:t>
       </w:r>
     </w:p>
     <w:p>
@@ -1301,14 +1718,7 @@
           <w:sz w:val="28"/>
           <w:szCs w:val="28"/>
         </w:rPr>
-        <w:t xml:space="preserve">при выборе </w:t>
-      </w:r>
-      <w:r>
-        <w:rPr>
-          <w:sz w:val="28"/>
-          <w:szCs w:val="28"/>
-        </w:rPr>
-        <w:t xml:space="preserve">системы с двойной точностью погрешность </w:t>
+        <w:t xml:space="preserve">при выборе системы с двойной точностью погрешность </w:t>
       </w:r>
       <w:r>
         <w:rPr>
@@ -1341,14 +1751,7 @@
           <w:sz w:val="28"/>
           <w:szCs w:val="28"/>
         </w:rPr>
-        <w:t xml:space="preserve">Исходя из второго задания можно сделать вывод о том, </w:t>
-      </w:r>
-      <w:r>
-        <w:rPr>
-          <w:sz w:val="28"/>
-          <w:szCs w:val="28"/>
-        </w:rPr>
-        <w:t>что точность вычисления результата квадратного уравнения понижается при различии в порядке коэффициентов.</w:t>
+        <w:t>Исходя из второго задания можно сделать вывод о том, что точность вычисления результата квадратного уравнения понижается при различии в порядке коэффициентов.</w:t>
       </w:r>
     </w:p>
     <w:p>
@@ -1554,7 +1957,29 @@
                 <w:szCs w:val="19"/>
                 <w:lang w:val="en-US"/>
               </w:rPr>
-              <w:t>&lt;cmath&gt;</w:t>
+              <w:t>&lt;</w:t>
+            </w:r>
+            <w:proofErr w:type="spellStart"/>
+            <w:r>
+              <w:rPr>
+                <w:rFonts w:ascii="Cascadia Mono" w:hAnsi="Cascadia Mono" w:cs="Cascadia Mono"/>
+                <w:color w:val="A31515"/>
+                <w:sz w:val="19"/>
+                <w:szCs w:val="19"/>
+                <w:lang w:val="en-US"/>
+              </w:rPr>
+              <w:t>cmath</w:t>
+            </w:r>
+            <w:proofErr w:type="spellEnd"/>
+            <w:r>
+              <w:rPr>
+                <w:rFonts w:ascii="Cascadia Mono" w:hAnsi="Cascadia Mono" w:cs="Cascadia Mono"/>
+                <w:color w:val="A31515"/>
+                <w:sz w:val="19"/>
+                <w:szCs w:val="19"/>
+                <w:lang w:val="en-US"/>
+              </w:rPr>
+              <w:t>&gt;</w:t>
             </w:r>
           </w:p>
           <w:p>
@@ -2446,7 +2871,29 @@
                 <w:szCs w:val="19"/>
                 <w:lang w:val="en-US"/>
               </w:rPr>
-              <w:t xml:space="preserve"> getResult() {</w:t>
+              <w:t xml:space="preserve"> </w:t>
+            </w:r>
+            <w:proofErr w:type="spellStart"/>
+            <w:r>
+              <w:rPr>
+                <w:rFonts w:ascii="Cascadia Mono" w:hAnsi="Cascadia Mono" w:cs="Cascadia Mono"/>
+                <w:color w:val="000000"/>
+                <w:sz w:val="19"/>
+                <w:szCs w:val="19"/>
+                <w:lang w:val="en-US"/>
+              </w:rPr>
+              <w:t>getResult</w:t>
+            </w:r>
+            <w:proofErr w:type="spellEnd"/>
+            <w:r>
+              <w:rPr>
+                <w:rFonts w:ascii="Cascadia Mono" w:hAnsi="Cascadia Mono" w:cs="Cascadia Mono"/>
+                <w:color w:val="000000"/>
+                <w:sz w:val="19"/>
+                <w:szCs w:val="19"/>
+                <w:lang w:val="en-US"/>
+              </w:rPr>
+              <w:t>() {</w:t>
             </w:r>
           </w:p>
           <w:p>
@@ -2514,7 +2961,29 @@
                 <w:szCs w:val="19"/>
                 <w:lang w:val="en-US"/>
               </w:rPr>
-              <w:t xml:space="preserve">            cout </w:t>
+              <w:t xml:space="preserve">            </w:t>
+            </w:r>
+            <w:proofErr w:type="spellStart"/>
+            <w:r>
+              <w:rPr>
+                <w:rFonts w:ascii="Cascadia Mono" w:hAnsi="Cascadia Mono" w:cs="Cascadia Mono"/>
+                <w:color w:val="000000"/>
+                <w:sz w:val="19"/>
+                <w:szCs w:val="19"/>
+                <w:lang w:val="en-US"/>
+              </w:rPr>
+              <w:t>cout</w:t>
+            </w:r>
+            <w:proofErr w:type="spellEnd"/>
+            <w:r>
+              <w:rPr>
+                <w:rFonts w:ascii="Cascadia Mono" w:hAnsi="Cascadia Mono" w:cs="Cascadia Mono"/>
+                <w:color w:val="000000"/>
+                <w:sz w:val="19"/>
+                <w:szCs w:val="19"/>
+                <w:lang w:val="en-US"/>
+              </w:rPr>
+              <w:t xml:space="preserve"> </w:t>
             </w:r>
             <w:r>
               <w:rPr>
@@ -2544,7 +3013,29 @@
                 <w:szCs w:val="19"/>
                 <w:lang w:val="en-US"/>
               </w:rPr>
-              <w:t>"D less then zero"</w:t>
+              <w:t xml:space="preserve">"D less </w:t>
+            </w:r>
+            <w:proofErr w:type="spellStart"/>
+            <w:r>
+              <w:rPr>
+                <w:rFonts w:ascii="Cascadia Mono" w:hAnsi="Cascadia Mono" w:cs="Cascadia Mono"/>
+                <w:color w:val="A31515"/>
+                <w:sz w:val="19"/>
+                <w:szCs w:val="19"/>
+                <w:lang w:val="en-US"/>
+              </w:rPr>
+              <w:t>then</w:t>
+            </w:r>
+            <w:proofErr w:type="spellEnd"/>
+            <w:r>
+              <w:rPr>
+                <w:rFonts w:ascii="Cascadia Mono" w:hAnsi="Cascadia Mono" w:cs="Cascadia Mono"/>
+                <w:color w:val="A31515"/>
+                <w:sz w:val="19"/>
+                <w:szCs w:val="19"/>
+                <w:lang w:val="en-US"/>
+              </w:rPr>
+              <w:t xml:space="preserve"> zero"</w:t>
             </w:r>
             <w:r>
               <w:rPr>
@@ -2574,7 +3065,29 @@
                 <w:szCs w:val="19"/>
                 <w:lang w:val="en-US"/>
               </w:rPr>
-              <w:t xml:space="preserve"> endl;</w:t>
+              <w:t xml:space="preserve"> </w:t>
+            </w:r>
+            <w:proofErr w:type="spellStart"/>
+            <w:r>
+              <w:rPr>
+                <w:rFonts w:ascii="Cascadia Mono" w:hAnsi="Cascadia Mono" w:cs="Cascadia Mono"/>
+                <w:color w:val="000000"/>
+                <w:sz w:val="19"/>
+                <w:szCs w:val="19"/>
+                <w:lang w:val="en-US"/>
+              </w:rPr>
+              <w:t>endl</w:t>
+            </w:r>
+            <w:proofErr w:type="spellEnd"/>
+            <w:r>
+              <w:rPr>
+                <w:rFonts w:ascii="Cascadia Mono" w:hAnsi="Cascadia Mono" w:cs="Cascadia Mono"/>
+                <w:color w:val="000000"/>
+                <w:sz w:val="19"/>
+                <w:szCs w:val="19"/>
+                <w:lang w:val="en-US"/>
+              </w:rPr>
+              <w:t>;</w:t>
             </w:r>
           </w:p>
           <w:p>
@@ -2666,7 +3179,29 @@
                 <w:szCs w:val="19"/>
                 <w:lang w:val="en-US"/>
               </w:rPr>
-              <w:t xml:space="preserve">        cout </w:t>
+              <w:t xml:space="preserve">        </w:t>
+            </w:r>
+            <w:proofErr w:type="spellStart"/>
+            <w:r>
+              <w:rPr>
+                <w:rFonts w:ascii="Cascadia Mono" w:hAnsi="Cascadia Mono" w:cs="Cascadia Mono"/>
+                <w:color w:val="000000"/>
+                <w:sz w:val="19"/>
+                <w:szCs w:val="19"/>
+                <w:lang w:val="en-US"/>
+              </w:rPr>
+              <w:t>cout</w:t>
+            </w:r>
+            <w:proofErr w:type="spellEnd"/>
+            <w:r>
+              <w:rPr>
+                <w:rFonts w:ascii="Cascadia Mono" w:hAnsi="Cascadia Mono" w:cs="Cascadia Mono"/>
+                <w:color w:val="000000"/>
+                <w:sz w:val="19"/>
+                <w:szCs w:val="19"/>
+                <w:lang w:val="en-US"/>
+              </w:rPr>
+              <w:t xml:space="preserve"> </w:t>
             </w:r>
             <w:r>
               <w:rPr>
@@ -2990,7 +3525,29 @@
                 <w:szCs w:val="19"/>
                 <w:lang w:val="en-US"/>
               </w:rPr>
-              <w:t xml:space="preserve">        cout </w:t>
+              <w:t xml:space="preserve">        </w:t>
+            </w:r>
+            <w:proofErr w:type="spellStart"/>
+            <w:r>
+              <w:rPr>
+                <w:rFonts w:ascii="Cascadia Mono" w:hAnsi="Cascadia Mono" w:cs="Cascadia Mono"/>
+                <w:color w:val="000000"/>
+                <w:sz w:val="19"/>
+                <w:szCs w:val="19"/>
+                <w:lang w:val="en-US"/>
+              </w:rPr>
+              <w:t>cout</w:t>
+            </w:r>
+            <w:proofErr w:type="spellEnd"/>
+            <w:r>
+              <w:rPr>
+                <w:rFonts w:ascii="Cascadia Mono" w:hAnsi="Cascadia Mono" w:cs="Cascadia Mono"/>
+                <w:color w:val="000000"/>
+                <w:sz w:val="19"/>
+                <w:szCs w:val="19"/>
+                <w:lang w:val="en-US"/>
+              </w:rPr>
+              <w:t xml:space="preserve"> </w:t>
             </w:r>
             <w:r>
               <w:rPr>
@@ -3090,7 +3647,29 @@
                 <w:szCs w:val="19"/>
                 <w:lang w:val="en-US"/>
               </w:rPr>
-              <w:t xml:space="preserve"> endl;</w:t>
+              <w:t xml:space="preserve"> </w:t>
+            </w:r>
+            <w:proofErr w:type="spellStart"/>
+            <w:r>
+              <w:rPr>
+                <w:rFonts w:ascii="Cascadia Mono" w:hAnsi="Cascadia Mono" w:cs="Cascadia Mono"/>
+                <w:color w:val="000000"/>
+                <w:sz w:val="19"/>
+                <w:szCs w:val="19"/>
+                <w:lang w:val="en-US"/>
+              </w:rPr>
+              <w:t>endl</w:t>
+            </w:r>
+            <w:proofErr w:type="spellEnd"/>
+            <w:r>
+              <w:rPr>
+                <w:rFonts w:ascii="Cascadia Mono" w:hAnsi="Cascadia Mono" w:cs="Cascadia Mono"/>
+                <w:color w:val="000000"/>
+                <w:sz w:val="19"/>
+                <w:szCs w:val="19"/>
+                <w:lang w:val="en-US"/>
+              </w:rPr>
+              <w:t>;</w:t>
             </w:r>
           </w:p>
           <w:p>
@@ -3124,7 +3703,139 @@
                 <w:szCs w:val="19"/>
                 <w:lang w:val="en-US"/>
               </w:rPr>
-              <w:t>//string resultString = to_string(a) + "|" + to_string(b) + "|" + to_string(c) + "| " + to_string(x1) + " | " + to_string(x2) + " | ";</w:t>
+              <w:t xml:space="preserve">//string </w:t>
+            </w:r>
+            <w:proofErr w:type="spellStart"/>
+            <w:r>
+              <w:rPr>
+                <w:rFonts w:ascii="Cascadia Mono" w:hAnsi="Cascadia Mono" w:cs="Cascadia Mono"/>
+                <w:color w:val="008000"/>
+                <w:sz w:val="19"/>
+                <w:szCs w:val="19"/>
+                <w:lang w:val="en-US"/>
+              </w:rPr>
+              <w:t>resultString</w:t>
+            </w:r>
+            <w:proofErr w:type="spellEnd"/>
+            <w:r>
+              <w:rPr>
+                <w:rFonts w:ascii="Cascadia Mono" w:hAnsi="Cascadia Mono" w:cs="Cascadia Mono"/>
+                <w:color w:val="008000"/>
+                <w:sz w:val="19"/>
+                <w:szCs w:val="19"/>
+                <w:lang w:val="en-US"/>
+              </w:rPr>
+              <w:t xml:space="preserve"> = </w:t>
+            </w:r>
+            <w:proofErr w:type="spellStart"/>
+            <w:r>
+              <w:rPr>
+                <w:rFonts w:ascii="Cascadia Mono" w:hAnsi="Cascadia Mono" w:cs="Cascadia Mono"/>
+                <w:color w:val="008000"/>
+                <w:sz w:val="19"/>
+                <w:szCs w:val="19"/>
+                <w:lang w:val="en-US"/>
+              </w:rPr>
+              <w:t>to_string</w:t>
+            </w:r>
+            <w:proofErr w:type="spellEnd"/>
+            <w:r>
+              <w:rPr>
+                <w:rFonts w:ascii="Cascadia Mono" w:hAnsi="Cascadia Mono" w:cs="Cascadia Mono"/>
+                <w:color w:val="008000"/>
+                <w:sz w:val="19"/>
+                <w:szCs w:val="19"/>
+                <w:lang w:val="en-US"/>
+              </w:rPr>
+              <w:t xml:space="preserve">(a) + "|" + </w:t>
+            </w:r>
+            <w:proofErr w:type="spellStart"/>
+            <w:r>
+              <w:rPr>
+                <w:rFonts w:ascii="Cascadia Mono" w:hAnsi="Cascadia Mono" w:cs="Cascadia Mono"/>
+                <w:color w:val="008000"/>
+                <w:sz w:val="19"/>
+                <w:szCs w:val="19"/>
+                <w:lang w:val="en-US"/>
+              </w:rPr>
+              <w:t>to_string</w:t>
+            </w:r>
+            <w:proofErr w:type="spellEnd"/>
+            <w:r>
+              <w:rPr>
+                <w:rFonts w:ascii="Cascadia Mono" w:hAnsi="Cascadia Mono" w:cs="Cascadia Mono"/>
+                <w:color w:val="008000"/>
+                <w:sz w:val="19"/>
+                <w:szCs w:val="19"/>
+                <w:lang w:val="en-US"/>
+              </w:rPr>
+              <w:t xml:space="preserve">(b) + "|" + </w:t>
+            </w:r>
+            <w:proofErr w:type="spellStart"/>
+            <w:r>
+              <w:rPr>
+                <w:rFonts w:ascii="Cascadia Mono" w:hAnsi="Cascadia Mono" w:cs="Cascadia Mono"/>
+                <w:color w:val="008000"/>
+                <w:sz w:val="19"/>
+                <w:szCs w:val="19"/>
+                <w:lang w:val="en-US"/>
+              </w:rPr>
+              <w:t>to_string</w:t>
+            </w:r>
+            <w:proofErr w:type="spellEnd"/>
+            <w:r>
+              <w:rPr>
+                <w:rFonts w:ascii="Cascadia Mono" w:hAnsi="Cascadia Mono" w:cs="Cascadia Mono"/>
+                <w:color w:val="008000"/>
+                <w:sz w:val="19"/>
+                <w:szCs w:val="19"/>
+                <w:lang w:val="en-US"/>
+              </w:rPr>
+              <w:t xml:space="preserve">(c) + "| " + </w:t>
+            </w:r>
+            <w:proofErr w:type="spellStart"/>
+            <w:r>
+              <w:rPr>
+                <w:rFonts w:ascii="Cascadia Mono" w:hAnsi="Cascadia Mono" w:cs="Cascadia Mono"/>
+                <w:color w:val="008000"/>
+                <w:sz w:val="19"/>
+                <w:szCs w:val="19"/>
+                <w:lang w:val="en-US"/>
+              </w:rPr>
+              <w:t>to_string</w:t>
+            </w:r>
+            <w:proofErr w:type="spellEnd"/>
+            <w:r>
+              <w:rPr>
+                <w:rFonts w:ascii="Cascadia Mono" w:hAnsi="Cascadia Mono" w:cs="Cascadia Mono"/>
+                <w:color w:val="008000"/>
+                <w:sz w:val="19"/>
+                <w:szCs w:val="19"/>
+                <w:lang w:val="en-US"/>
+              </w:rPr>
+              <w:t xml:space="preserve">(x1) + " | " + </w:t>
+            </w:r>
+            <w:proofErr w:type="spellStart"/>
+            <w:r>
+              <w:rPr>
+                <w:rFonts w:ascii="Cascadia Mono" w:hAnsi="Cascadia Mono" w:cs="Cascadia Mono"/>
+                <w:color w:val="008000"/>
+                <w:sz w:val="19"/>
+                <w:szCs w:val="19"/>
+                <w:lang w:val="en-US"/>
+              </w:rPr>
+              <w:t>to_string</w:t>
+            </w:r>
+            <w:proofErr w:type="spellEnd"/>
+            <w:r>
+              <w:rPr>
+                <w:rFonts w:ascii="Cascadia Mono" w:hAnsi="Cascadia Mono" w:cs="Cascadia Mono"/>
+                <w:color w:val="008000"/>
+                <w:sz w:val="19"/>
+                <w:szCs w:val="19"/>
+                <w:lang w:val="en-US"/>
+              </w:rPr>
+              <w:t>(x2) + " | ";</w:t>
             </w:r>
           </w:p>
           <w:p>
@@ -3158,7 +3869,51 @@
                 <w:szCs w:val="19"/>
                 <w:lang w:val="en-US"/>
               </w:rPr>
-              <w:t>//resultString += to_string(a * pow(x1, 2) + b * x1 + c) + " | ";</w:t>
+              <w:t>//</w:t>
+            </w:r>
+            <w:proofErr w:type="spellStart"/>
+            <w:r>
+              <w:rPr>
+                <w:rFonts w:ascii="Cascadia Mono" w:hAnsi="Cascadia Mono" w:cs="Cascadia Mono"/>
+                <w:color w:val="008000"/>
+                <w:sz w:val="19"/>
+                <w:szCs w:val="19"/>
+                <w:lang w:val="en-US"/>
+              </w:rPr>
+              <w:t>resultString</w:t>
+            </w:r>
+            <w:proofErr w:type="spellEnd"/>
+            <w:r>
+              <w:rPr>
+                <w:rFonts w:ascii="Cascadia Mono" w:hAnsi="Cascadia Mono" w:cs="Cascadia Mono"/>
+                <w:color w:val="008000"/>
+                <w:sz w:val="19"/>
+                <w:szCs w:val="19"/>
+                <w:lang w:val="en-US"/>
+              </w:rPr>
+              <w:t xml:space="preserve"> += </w:t>
+            </w:r>
+            <w:proofErr w:type="spellStart"/>
+            <w:r>
+              <w:rPr>
+                <w:rFonts w:ascii="Cascadia Mono" w:hAnsi="Cascadia Mono" w:cs="Cascadia Mono"/>
+                <w:color w:val="008000"/>
+                <w:sz w:val="19"/>
+                <w:szCs w:val="19"/>
+                <w:lang w:val="en-US"/>
+              </w:rPr>
+              <w:t>to_string</w:t>
+            </w:r>
+            <w:proofErr w:type="spellEnd"/>
+            <w:r>
+              <w:rPr>
+                <w:rFonts w:ascii="Cascadia Mono" w:hAnsi="Cascadia Mono" w:cs="Cascadia Mono"/>
+                <w:color w:val="008000"/>
+                <w:sz w:val="19"/>
+                <w:szCs w:val="19"/>
+                <w:lang w:val="en-US"/>
+              </w:rPr>
+              <w:t>(a * pow(x1, 2) + b * x1 + c) + " | ";</w:t>
             </w:r>
           </w:p>
           <w:p>
@@ -3192,7 +3947,51 @@
                 <w:szCs w:val="19"/>
                 <w:lang w:val="en-US"/>
               </w:rPr>
-              <w:t>//resultString += to_string(a * pow(x2, 2) + b * x2 + c);</w:t>
+              <w:t>//</w:t>
+            </w:r>
+            <w:proofErr w:type="spellStart"/>
+            <w:r>
+              <w:rPr>
+                <w:rFonts w:ascii="Cascadia Mono" w:hAnsi="Cascadia Mono" w:cs="Cascadia Mono"/>
+                <w:color w:val="008000"/>
+                <w:sz w:val="19"/>
+                <w:szCs w:val="19"/>
+                <w:lang w:val="en-US"/>
+              </w:rPr>
+              <w:t>resultString</w:t>
+            </w:r>
+            <w:proofErr w:type="spellEnd"/>
+            <w:r>
+              <w:rPr>
+                <w:rFonts w:ascii="Cascadia Mono" w:hAnsi="Cascadia Mono" w:cs="Cascadia Mono"/>
+                <w:color w:val="008000"/>
+                <w:sz w:val="19"/>
+                <w:szCs w:val="19"/>
+                <w:lang w:val="en-US"/>
+              </w:rPr>
+              <w:t xml:space="preserve"> += </w:t>
+            </w:r>
+            <w:proofErr w:type="spellStart"/>
+            <w:r>
+              <w:rPr>
+                <w:rFonts w:ascii="Cascadia Mono" w:hAnsi="Cascadia Mono" w:cs="Cascadia Mono"/>
+                <w:color w:val="008000"/>
+                <w:sz w:val="19"/>
+                <w:szCs w:val="19"/>
+                <w:lang w:val="en-US"/>
+              </w:rPr>
+              <w:t>to_string</w:t>
+            </w:r>
+            <w:proofErr w:type="spellEnd"/>
+            <w:r>
+              <w:rPr>
+                <w:rFonts w:ascii="Cascadia Mono" w:hAnsi="Cascadia Mono" w:cs="Cascadia Mono"/>
+                <w:color w:val="008000"/>
+                <w:sz w:val="19"/>
+                <w:szCs w:val="19"/>
+                <w:lang w:val="en-US"/>
+              </w:rPr>
+              <w:t>(a * pow(x2, 2) + b * x2 + c);</w:t>
             </w:r>
           </w:p>
           <w:p>
@@ -3304,6 +4103,7 @@
               </w:rPr>
               <w:t>&lt;</w:t>
             </w:r>
+            <w:proofErr w:type="spellStart"/>
             <w:r>
               <w:rPr>
                 <w:rFonts w:ascii="Cascadia Mono" w:hAnsi="Cascadia Mono" w:cs="Cascadia Mono"/>
@@ -3314,6 +4114,7 @@
               </w:rPr>
               <w:t>typename</w:t>
             </w:r>
+            <w:proofErr w:type="spellEnd"/>
             <w:r>
               <w:rPr>
                 <w:rFonts w:ascii="Cascadia Mono" w:hAnsi="Cascadia Mono" w:cs="Cascadia Mono"/>
@@ -3376,7 +4177,29 @@
                 <w:szCs w:val="19"/>
                 <w:lang w:val="en-US"/>
               </w:rPr>
-              <w:t xml:space="preserve"> calculatePoints(</w:t>
+              <w:t xml:space="preserve"> </w:t>
+            </w:r>
+            <w:proofErr w:type="spellStart"/>
+            <w:r>
+              <w:rPr>
+                <w:rFonts w:ascii="Cascadia Mono" w:hAnsi="Cascadia Mono" w:cs="Cascadia Mono"/>
+                <w:color w:val="000000"/>
+                <w:sz w:val="19"/>
+                <w:szCs w:val="19"/>
+                <w:lang w:val="en-US"/>
+              </w:rPr>
+              <w:t>calculatePoints</w:t>
+            </w:r>
+            <w:proofErr w:type="spellEnd"/>
+            <w:r>
+              <w:rPr>
+                <w:rFonts w:ascii="Cascadia Mono" w:hAnsi="Cascadia Mono" w:cs="Cascadia Mono"/>
+                <w:color w:val="000000"/>
+                <w:sz w:val="19"/>
+                <w:szCs w:val="19"/>
+                <w:lang w:val="en-US"/>
+              </w:rPr>
+              <w:t>(</w:t>
             </w:r>
             <w:r>
               <w:rPr>
@@ -3560,7 +4383,29 @@
                 <w:szCs w:val="19"/>
                 <w:lang w:val="en-US"/>
               </w:rPr>
-              <w:t>&gt; resultVector;</w:t>
+              <w:t xml:space="preserve">&gt; </w:t>
+            </w:r>
+            <w:proofErr w:type="spellStart"/>
+            <w:r>
+              <w:rPr>
+                <w:rFonts w:ascii="Cascadia Mono" w:hAnsi="Cascadia Mono" w:cs="Cascadia Mono"/>
+                <w:color w:val="000000"/>
+                <w:sz w:val="19"/>
+                <w:szCs w:val="19"/>
+                <w:lang w:val="en-US"/>
+              </w:rPr>
+              <w:t>resultVector</w:t>
+            </w:r>
+            <w:proofErr w:type="spellEnd"/>
+            <w:r>
+              <w:rPr>
+                <w:rFonts w:ascii="Cascadia Mono" w:hAnsi="Cascadia Mono" w:cs="Cascadia Mono"/>
+                <w:color w:val="000000"/>
+                <w:sz w:val="19"/>
+                <w:szCs w:val="19"/>
+                <w:lang w:val="en-US"/>
+              </w:rPr>
+              <w:t>;</w:t>
             </w:r>
           </w:p>
           <w:p>
@@ -3668,7 +4513,51 @@
                 <w:szCs w:val="19"/>
                 <w:lang w:val="en-US"/>
               </w:rPr>
-              <w:t xml:space="preserve"> i = 0; i &lt; </w:t>
+              <w:t xml:space="preserve"> </w:t>
+            </w:r>
+            <w:proofErr w:type="spellStart"/>
+            <w:r>
+              <w:rPr>
+                <w:rFonts w:ascii="Cascadia Mono" w:hAnsi="Cascadia Mono" w:cs="Cascadia Mono"/>
+                <w:color w:val="000000"/>
+                <w:sz w:val="19"/>
+                <w:szCs w:val="19"/>
+                <w:lang w:val="en-US"/>
+              </w:rPr>
+              <w:t>i</w:t>
+            </w:r>
+            <w:proofErr w:type="spellEnd"/>
+            <w:r>
+              <w:rPr>
+                <w:rFonts w:ascii="Cascadia Mono" w:hAnsi="Cascadia Mono" w:cs="Cascadia Mono"/>
+                <w:color w:val="000000"/>
+                <w:sz w:val="19"/>
+                <w:szCs w:val="19"/>
+                <w:lang w:val="en-US"/>
+              </w:rPr>
+              <w:t xml:space="preserve"> = 0; </w:t>
+            </w:r>
+            <w:proofErr w:type="spellStart"/>
+            <w:r>
+              <w:rPr>
+                <w:rFonts w:ascii="Cascadia Mono" w:hAnsi="Cascadia Mono" w:cs="Cascadia Mono"/>
+                <w:color w:val="000000"/>
+                <w:sz w:val="19"/>
+                <w:szCs w:val="19"/>
+                <w:lang w:val="en-US"/>
+              </w:rPr>
+              <w:t>i</w:t>
+            </w:r>
+            <w:proofErr w:type="spellEnd"/>
+            <w:r>
+              <w:rPr>
+                <w:rFonts w:ascii="Cascadia Mono" w:hAnsi="Cascadia Mono" w:cs="Cascadia Mono"/>
+                <w:color w:val="000000"/>
+                <w:sz w:val="19"/>
+                <w:szCs w:val="19"/>
+                <w:lang w:val="en-US"/>
+              </w:rPr>
+              <w:t xml:space="preserve"> &lt; </w:t>
             </w:r>
             <w:r>
               <w:rPr>
@@ -3688,31 +4577,75 @@
                 <w:szCs w:val="19"/>
                 <w:lang w:val="en-US"/>
               </w:rPr>
-              <w:t>.size(); i++) {</w:t>
-            </w:r>
-          </w:p>
-          <w:p>
-            <w:pPr>
-              <w:autoSpaceDE w:val="0"/>
-              <w:autoSpaceDN w:val="0"/>
-              <w:adjustRightInd w:val="0"/>
-              <w:rPr>
-                <w:rFonts w:ascii="Cascadia Mono" w:hAnsi="Cascadia Mono" w:cs="Cascadia Mono"/>
-                <w:color w:val="000000"/>
-                <w:sz w:val="19"/>
-                <w:szCs w:val="19"/>
-                <w:lang w:val="en-US"/>
-              </w:rPr>
-            </w:pPr>
-            <w:r>
-              <w:rPr>
-                <w:rFonts w:ascii="Cascadia Mono" w:hAnsi="Cascadia Mono" w:cs="Cascadia Mono"/>
-                <w:color w:val="000000"/>
-                <w:sz w:val="19"/>
-                <w:szCs w:val="19"/>
-                <w:lang w:val="en-US"/>
-              </w:rPr>
-              <w:t xml:space="preserve">        resultVector.push_back(</w:t>
+              <w:t xml:space="preserve">.size(); </w:t>
+            </w:r>
+            <w:proofErr w:type="spellStart"/>
+            <w:r>
+              <w:rPr>
+                <w:rFonts w:ascii="Cascadia Mono" w:hAnsi="Cascadia Mono" w:cs="Cascadia Mono"/>
+                <w:color w:val="000000"/>
+                <w:sz w:val="19"/>
+                <w:szCs w:val="19"/>
+                <w:lang w:val="en-US"/>
+              </w:rPr>
+              <w:t>i</w:t>
+            </w:r>
+            <w:proofErr w:type="spellEnd"/>
+            <w:r>
+              <w:rPr>
+                <w:rFonts w:ascii="Cascadia Mono" w:hAnsi="Cascadia Mono" w:cs="Cascadia Mono"/>
+                <w:color w:val="000000"/>
+                <w:sz w:val="19"/>
+                <w:szCs w:val="19"/>
+                <w:lang w:val="en-US"/>
+              </w:rPr>
+              <w:t>++) {</w:t>
+            </w:r>
+          </w:p>
+          <w:p>
+            <w:pPr>
+              <w:autoSpaceDE w:val="0"/>
+              <w:autoSpaceDN w:val="0"/>
+              <w:adjustRightInd w:val="0"/>
+              <w:rPr>
+                <w:rFonts w:ascii="Cascadia Mono" w:hAnsi="Cascadia Mono" w:cs="Cascadia Mono"/>
+                <w:color w:val="000000"/>
+                <w:sz w:val="19"/>
+                <w:szCs w:val="19"/>
+                <w:lang w:val="en-US"/>
+              </w:rPr>
+            </w:pPr>
+            <w:r>
+              <w:rPr>
+                <w:rFonts w:ascii="Cascadia Mono" w:hAnsi="Cascadia Mono" w:cs="Cascadia Mono"/>
+                <w:color w:val="000000"/>
+                <w:sz w:val="19"/>
+                <w:szCs w:val="19"/>
+                <w:lang w:val="en-US"/>
+              </w:rPr>
+              <w:t xml:space="preserve">        </w:t>
+            </w:r>
+            <w:proofErr w:type="spellStart"/>
+            <w:r>
+              <w:rPr>
+                <w:rFonts w:ascii="Cascadia Mono" w:hAnsi="Cascadia Mono" w:cs="Cascadia Mono"/>
+                <w:color w:val="000000"/>
+                <w:sz w:val="19"/>
+                <w:szCs w:val="19"/>
+                <w:lang w:val="en-US"/>
+              </w:rPr>
+              <w:t>resultVector.push_back</w:t>
+            </w:r>
+            <w:proofErr w:type="spellEnd"/>
+            <w:r>
+              <w:rPr>
+                <w:rFonts w:ascii="Cascadia Mono" w:hAnsi="Cascadia Mono" w:cs="Cascadia Mono"/>
+                <w:color w:val="000000"/>
+                <w:sz w:val="19"/>
+                <w:szCs w:val="19"/>
+                <w:lang w:val="en-US"/>
+              </w:rPr>
+              <w:t>(</w:t>
             </w:r>
             <w:r>
               <w:rPr>
@@ -3732,7 +4665,29 @@
                 <w:szCs w:val="19"/>
                 <w:lang w:val="en-US"/>
               </w:rPr>
-              <w:t xml:space="preserve">[i] * </w:t>
+              <w:t>[</w:t>
+            </w:r>
+            <w:proofErr w:type="spellStart"/>
+            <w:r>
+              <w:rPr>
+                <w:rFonts w:ascii="Cascadia Mono" w:hAnsi="Cascadia Mono" w:cs="Cascadia Mono"/>
+                <w:color w:val="000000"/>
+                <w:sz w:val="19"/>
+                <w:szCs w:val="19"/>
+                <w:lang w:val="en-US"/>
+              </w:rPr>
+              <w:t>i</w:t>
+            </w:r>
+            <w:proofErr w:type="spellEnd"/>
+            <w:r>
+              <w:rPr>
+                <w:rFonts w:ascii="Cascadia Mono" w:hAnsi="Cascadia Mono" w:cs="Cascadia Mono"/>
+                <w:color w:val="000000"/>
+                <w:sz w:val="19"/>
+                <w:szCs w:val="19"/>
+                <w:lang w:val="en-US"/>
+              </w:rPr>
+              <w:t xml:space="preserve">] * </w:t>
             </w:r>
             <w:r>
               <w:rPr>
@@ -3752,7 +4707,29 @@
                 <w:szCs w:val="19"/>
                 <w:lang w:val="en-US"/>
               </w:rPr>
-              <w:t>[i]);</w:t>
+              <w:t>[</w:t>
+            </w:r>
+            <w:proofErr w:type="spellStart"/>
+            <w:r>
+              <w:rPr>
+                <w:rFonts w:ascii="Cascadia Mono" w:hAnsi="Cascadia Mono" w:cs="Cascadia Mono"/>
+                <w:color w:val="000000"/>
+                <w:sz w:val="19"/>
+                <w:szCs w:val="19"/>
+                <w:lang w:val="en-US"/>
+              </w:rPr>
+              <w:t>i</w:t>
+            </w:r>
+            <w:proofErr w:type="spellEnd"/>
+            <w:r>
+              <w:rPr>
+                <w:rFonts w:ascii="Cascadia Mono" w:hAnsi="Cascadia Mono" w:cs="Cascadia Mono"/>
+                <w:color w:val="000000"/>
+                <w:sz w:val="19"/>
+                <w:szCs w:val="19"/>
+                <w:lang w:val="en-US"/>
+              </w:rPr>
+              <w:t>]);</w:t>
             </w:r>
           </w:p>
           <w:p>
@@ -3840,7 +4817,29 @@
                 <w:szCs w:val="19"/>
                 <w:lang w:val="en-US"/>
               </w:rPr>
-              <w:t>&amp; item : resultVector) {</w:t>
+              <w:t xml:space="preserve">&amp; item : </w:t>
+            </w:r>
+            <w:proofErr w:type="spellStart"/>
+            <w:r>
+              <w:rPr>
+                <w:rFonts w:ascii="Cascadia Mono" w:hAnsi="Cascadia Mono" w:cs="Cascadia Mono"/>
+                <w:color w:val="000000"/>
+                <w:sz w:val="19"/>
+                <w:szCs w:val="19"/>
+                <w:lang w:val="en-US"/>
+              </w:rPr>
+              <w:t>resultVector</w:t>
+            </w:r>
+            <w:proofErr w:type="spellEnd"/>
+            <w:r>
+              <w:rPr>
+                <w:rFonts w:ascii="Cascadia Mono" w:hAnsi="Cascadia Mono" w:cs="Cascadia Mono"/>
+                <w:color w:val="000000"/>
+                <w:sz w:val="19"/>
+                <w:szCs w:val="19"/>
+                <w:lang w:val="en-US"/>
+              </w:rPr>
+              <w:t>) {</w:t>
             </w:r>
           </w:p>
           <w:p>
@@ -5665,7 +6664,29 @@
                 <w:szCs w:val="19"/>
                 <w:lang w:val="en-US"/>
               </w:rPr>
-              <w:t xml:space="preserve">    cout </w:t>
+              <w:t xml:space="preserve">    </w:t>
+            </w:r>
+            <w:proofErr w:type="spellStart"/>
+            <w:r>
+              <w:rPr>
+                <w:rFonts w:ascii="Cascadia Mono" w:hAnsi="Cascadia Mono" w:cs="Cascadia Mono"/>
+                <w:color w:val="000000"/>
+                <w:sz w:val="19"/>
+                <w:szCs w:val="19"/>
+                <w:lang w:val="en-US"/>
+              </w:rPr>
+              <w:t>cout</w:t>
+            </w:r>
+            <w:proofErr w:type="spellEnd"/>
+            <w:r>
+              <w:rPr>
+                <w:rFonts w:ascii="Cascadia Mono" w:hAnsi="Cascadia Mono" w:cs="Cascadia Mono"/>
+                <w:color w:val="000000"/>
+                <w:sz w:val="19"/>
+                <w:szCs w:val="19"/>
+                <w:lang w:val="en-US"/>
+              </w:rPr>
+              <w:t xml:space="preserve"> </w:t>
             </w:r>
             <w:r>
               <w:rPr>
@@ -5725,31 +6746,75 @@
                 <w:szCs w:val="19"/>
                 <w:lang w:val="en-US"/>
               </w:rPr>
-              <w:t xml:space="preserve"> calculatePoints(vec1, vec2);</w:t>
-            </w:r>
-          </w:p>
-          <w:p>
-            <w:pPr>
-              <w:autoSpaceDE w:val="0"/>
-              <w:autoSpaceDN w:val="0"/>
-              <w:adjustRightInd w:val="0"/>
-              <w:rPr>
-                <w:rFonts w:ascii="Cascadia Mono" w:hAnsi="Cascadia Mono" w:cs="Cascadia Mono"/>
-                <w:color w:val="000000"/>
-                <w:sz w:val="19"/>
-                <w:szCs w:val="19"/>
-                <w:lang w:val="en-US"/>
-              </w:rPr>
-            </w:pPr>
-            <w:r>
-              <w:rPr>
-                <w:rFonts w:ascii="Cascadia Mono" w:hAnsi="Cascadia Mono" w:cs="Cascadia Mono"/>
-                <w:color w:val="000000"/>
-                <w:sz w:val="19"/>
-                <w:szCs w:val="19"/>
-                <w:lang w:val="en-US"/>
-              </w:rPr>
-              <w:t xml:space="preserve">    cout </w:t>
+              <w:t xml:space="preserve"> </w:t>
+            </w:r>
+            <w:proofErr w:type="spellStart"/>
+            <w:r>
+              <w:rPr>
+                <w:rFonts w:ascii="Cascadia Mono" w:hAnsi="Cascadia Mono" w:cs="Cascadia Mono"/>
+                <w:color w:val="000000"/>
+                <w:sz w:val="19"/>
+                <w:szCs w:val="19"/>
+                <w:lang w:val="en-US"/>
+              </w:rPr>
+              <w:t>calculatePoints</w:t>
+            </w:r>
+            <w:proofErr w:type="spellEnd"/>
+            <w:r>
+              <w:rPr>
+                <w:rFonts w:ascii="Cascadia Mono" w:hAnsi="Cascadia Mono" w:cs="Cascadia Mono"/>
+                <w:color w:val="000000"/>
+                <w:sz w:val="19"/>
+                <w:szCs w:val="19"/>
+                <w:lang w:val="en-US"/>
+              </w:rPr>
+              <w:t>(vec1, vec2);</w:t>
+            </w:r>
+          </w:p>
+          <w:p>
+            <w:pPr>
+              <w:autoSpaceDE w:val="0"/>
+              <w:autoSpaceDN w:val="0"/>
+              <w:adjustRightInd w:val="0"/>
+              <w:rPr>
+                <w:rFonts w:ascii="Cascadia Mono" w:hAnsi="Cascadia Mono" w:cs="Cascadia Mono"/>
+                <w:color w:val="000000"/>
+                <w:sz w:val="19"/>
+                <w:szCs w:val="19"/>
+                <w:lang w:val="en-US"/>
+              </w:rPr>
+            </w:pPr>
+            <w:r>
+              <w:rPr>
+                <w:rFonts w:ascii="Cascadia Mono" w:hAnsi="Cascadia Mono" w:cs="Cascadia Mono"/>
+                <w:color w:val="000000"/>
+                <w:sz w:val="19"/>
+                <w:szCs w:val="19"/>
+                <w:lang w:val="en-US"/>
+              </w:rPr>
+              <w:t xml:space="preserve">    </w:t>
+            </w:r>
+            <w:proofErr w:type="spellStart"/>
+            <w:r>
+              <w:rPr>
+                <w:rFonts w:ascii="Cascadia Mono" w:hAnsi="Cascadia Mono" w:cs="Cascadia Mono"/>
+                <w:color w:val="000000"/>
+                <w:sz w:val="19"/>
+                <w:szCs w:val="19"/>
+                <w:lang w:val="en-US"/>
+              </w:rPr>
+              <w:t>cout</w:t>
+            </w:r>
+            <w:proofErr w:type="spellEnd"/>
+            <w:r>
+              <w:rPr>
+                <w:rFonts w:ascii="Cascadia Mono" w:hAnsi="Cascadia Mono" w:cs="Cascadia Mono"/>
+                <w:color w:val="000000"/>
+                <w:sz w:val="19"/>
+                <w:szCs w:val="19"/>
+                <w:lang w:val="en-US"/>
+              </w:rPr>
+              <w:t xml:space="preserve"> </w:t>
             </w:r>
             <w:r>
               <w:rPr>
@@ -5809,7 +6874,29 @@
                 <w:szCs w:val="19"/>
                 <w:lang w:val="en-US"/>
               </w:rPr>
-              <w:t xml:space="preserve"> calculatePoints(vec3, vec4) </w:t>
+              <w:t xml:space="preserve"> </w:t>
+            </w:r>
+            <w:proofErr w:type="spellStart"/>
+            <w:r>
+              <w:rPr>
+                <w:rFonts w:ascii="Cascadia Mono" w:hAnsi="Cascadia Mono" w:cs="Cascadia Mono"/>
+                <w:color w:val="000000"/>
+                <w:sz w:val="19"/>
+                <w:szCs w:val="19"/>
+                <w:lang w:val="en-US"/>
+              </w:rPr>
+              <w:t>calculatePoints</w:t>
+            </w:r>
+            <w:proofErr w:type="spellEnd"/>
+            <w:r>
+              <w:rPr>
+                <w:rFonts w:ascii="Cascadia Mono" w:hAnsi="Cascadia Mono" w:cs="Cascadia Mono"/>
+                <w:color w:val="000000"/>
+                <w:sz w:val="19"/>
+                <w:szCs w:val="19"/>
+                <w:lang w:val="en-US"/>
+              </w:rPr>
+              <w:t xml:space="preserve">(vec3, vec4) </w:t>
             </w:r>
             <w:r>
               <w:rPr>
@@ -5829,7 +6916,29 @@
                 <w:szCs w:val="19"/>
                 <w:lang w:val="en-US"/>
               </w:rPr>
-              <w:t xml:space="preserve"> endl;</w:t>
+              <w:t xml:space="preserve"> </w:t>
+            </w:r>
+            <w:proofErr w:type="spellStart"/>
+            <w:r>
+              <w:rPr>
+                <w:rFonts w:ascii="Cascadia Mono" w:hAnsi="Cascadia Mono" w:cs="Cascadia Mono"/>
+                <w:color w:val="000000"/>
+                <w:sz w:val="19"/>
+                <w:szCs w:val="19"/>
+                <w:lang w:val="en-US"/>
+              </w:rPr>
+              <w:t>endl</w:t>
+            </w:r>
+            <w:proofErr w:type="spellEnd"/>
+            <w:r>
+              <w:rPr>
+                <w:rFonts w:ascii="Cascadia Mono" w:hAnsi="Cascadia Mono" w:cs="Cascadia Mono"/>
+                <w:color w:val="000000"/>
+                <w:sz w:val="19"/>
+                <w:szCs w:val="19"/>
+                <w:lang w:val="en-US"/>
+              </w:rPr>
+              <w:t>;</w:t>
             </w:r>
           </w:p>
           <w:p>
@@ -6079,7 +7188,29 @@
                 <w:szCs w:val="19"/>
                 <w:lang w:val="en-US"/>
               </w:rPr>
-              <w:t xml:space="preserve"> myExpr(</w:t>
+              <w:t xml:space="preserve"> </w:t>
+            </w:r>
+            <w:proofErr w:type="spellStart"/>
+            <w:r>
+              <w:rPr>
+                <w:rFonts w:ascii="Cascadia Mono" w:hAnsi="Cascadia Mono" w:cs="Cascadia Mono"/>
+                <w:color w:val="000000"/>
+                <w:sz w:val="19"/>
+                <w:szCs w:val="19"/>
+                <w:lang w:val="en-US"/>
+              </w:rPr>
+              <w:t>myExpr</w:t>
+            </w:r>
+            <w:proofErr w:type="spellEnd"/>
+            <w:r>
+              <w:rPr>
+                <w:rFonts w:ascii="Cascadia Mono" w:hAnsi="Cascadia Mono" w:cs="Cascadia Mono"/>
+                <w:color w:val="000000"/>
+                <w:sz w:val="19"/>
+                <w:szCs w:val="19"/>
+                <w:lang w:val="en-US"/>
+              </w:rPr>
+              <w:t>(</w:t>
             </w:r>
             <w:r>
               <w:rPr>
@@ -6163,31 +7294,75 @@
                 <w:szCs w:val="19"/>
                 <w:lang w:val="en-US"/>
               </w:rPr>
-              <w:t xml:space="preserve">    myExpr.calculate();</w:t>
-            </w:r>
-          </w:p>
-          <w:p>
-            <w:pPr>
-              <w:autoSpaceDE w:val="0"/>
-              <w:autoSpaceDN w:val="0"/>
-              <w:adjustRightInd w:val="0"/>
-              <w:rPr>
-                <w:rFonts w:ascii="Cascadia Mono" w:hAnsi="Cascadia Mono" w:cs="Cascadia Mono"/>
-                <w:color w:val="000000"/>
-                <w:sz w:val="19"/>
-                <w:szCs w:val="19"/>
-                <w:lang w:val="en-US"/>
-              </w:rPr>
-            </w:pPr>
-            <w:r>
-              <w:rPr>
-                <w:rFonts w:ascii="Cascadia Mono" w:hAnsi="Cascadia Mono" w:cs="Cascadia Mono"/>
-                <w:color w:val="000000"/>
-                <w:sz w:val="19"/>
-                <w:szCs w:val="19"/>
-                <w:lang w:val="en-US"/>
-              </w:rPr>
-              <w:t xml:space="preserve">    myExpr.getResult();</w:t>
+              <w:t xml:space="preserve">    </w:t>
+            </w:r>
+            <w:proofErr w:type="spellStart"/>
+            <w:r>
+              <w:rPr>
+                <w:rFonts w:ascii="Cascadia Mono" w:hAnsi="Cascadia Mono" w:cs="Cascadia Mono"/>
+                <w:color w:val="000000"/>
+                <w:sz w:val="19"/>
+                <w:szCs w:val="19"/>
+                <w:lang w:val="en-US"/>
+              </w:rPr>
+              <w:t>myExpr.calculate</w:t>
+            </w:r>
+            <w:proofErr w:type="spellEnd"/>
+            <w:r>
+              <w:rPr>
+                <w:rFonts w:ascii="Cascadia Mono" w:hAnsi="Cascadia Mono" w:cs="Cascadia Mono"/>
+                <w:color w:val="000000"/>
+                <w:sz w:val="19"/>
+                <w:szCs w:val="19"/>
+                <w:lang w:val="en-US"/>
+              </w:rPr>
+              <w:t>();</w:t>
+            </w:r>
+          </w:p>
+          <w:p>
+            <w:pPr>
+              <w:autoSpaceDE w:val="0"/>
+              <w:autoSpaceDN w:val="0"/>
+              <w:adjustRightInd w:val="0"/>
+              <w:rPr>
+                <w:rFonts w:ascii="Cascadia Mono" w:hAnsi="Cascadia Mono" w:cs="Cascadia Mono"/>
+                <w:color w:val="000000"/>
+                <w:sz w:val="19"/>
+                <w:szCs w:val="19"/>
+                <w:lang w:val="en-US"/>
+              </w:rPr>
+            </w:pPr>
+            <w:r>
+              <w:rPr>
+                <w:rFonts w:ascii="Cascadia Mono" w:hAnsi="Cascadia Mono" w:cs="Cascadia Mono"/>
+                <w:color w:val="000000"/>
+                <w:sz w:val="19"/>
+                <w:szCs w:val="19"/>
+                <w:lang w:val="en-US"/>
+              </w:rPr>
+              <w:t xml:space="preserve">    </w:t>
+            </w:r>
+            <w:proofErr w:type="spellStart"/>
+            <w:r>
+              <w:rPr>
+                <w:rFonts w:ascii="Cascadia Mono" w:hAnsi="Cascadia Mono" w:cs="Cascadia Mono"/>
+                <w:color w:val="000000"/>
+                <w:sz w:val="19"/>
+                <w:szCs w:val="19"/>
+                <w:lang w:val="en-US"/>
+              </w:rPr>
+              <w:t>myExpr.getResult</w:t>
+            </w:r>
+            <w:proofErr w:type="spellEnd"/>
+            <w:r>
+              <w:rPr>
+                <w:rFonts w:ascii="Cascadia Mono" w:hAnsi="Cascadia Mono" w:cs="Cascadia Mono"/>
+                <w:color w:val="000000"/>
+                <w:sz w:val="19"/>
+                <w:szCs w:val="19"/>
+                <w:lang w:val="en-US"/>
+              </w:rPr>
+              <w:t>();</w:t>
             </w:r>
           </w:p>
           <w:p>
@@ -6303,7 +7478,29 @@
                 <w:szCs w:val="19"/>
                 <w:lang w:val="en-US"/>
               </w:rPr>
-              <w:t xml:space="preserve"> i = 0;</w:t>
+              <w:t xml:space="preserve"> </w:t>
+            </w:r>
+            <w:proofErr w:type="spellStart"/>
+            <w:r>
+              <w:rPr>
+                <w:rFonts w:ascii="Cascadia Mono" w:hAnsi="Cascadia Mono" w:cs="Cascadia Mono"/>
+                <w:color w:val="000000"/>
+                <w:sz w:val="19"/>
+                <w:szCs w:val="19"/>
+                <w:lang w:val="en-US"/>
+              </w:rPr>
+              <w:t>i</w:t>
+            </w:r>
+            <w:proofErr w:type="spellEnd"/>
+            <w:r>
+              <w:rPr>
+                <w:rFonts w:ascii="Cascadia Mono" w:hAnsi="Cascadia Mono" w:cs="Cascadia Mono"/>
+                <w:color w:val="000000"/>
+                <w:sz w:val="19"/>
+                <w:szCs w:val="19"/>
+                <w:lang w:val="en-US"/>
+              </w:rPr>
+              <w:t xml:space="preserve"> = 0;</w:t>
             </w:r>
           </w:p>
           <w:p>
@@ -6347,7 +7544,29 @@
                 <w:szCs w:val="19"/>
                 <w:lang w:val="en-US"/>
               </w:rPr>
-              <w:t xml:space="preserve"> epsilon_f = 1.0;</w:t>
+              <w:t xml:space="preserve"> </w:t>
+            </w:r>
+            <w:proofErr w:type="spellStart"/>
+            <w:r>
+              <w:rPr>
+                <w:rFonts w:ascii="Cascadia Mono" w:hAnsi="Cascadia Mono" w:cs="Cascadia Mono"/>
+                <w:color w:val="000000"/>
+                <w:sz w:val="19"/>
+                <w:szCs w:val="19"/>
+                <w:lang w:val="en-US"/>
+              </w:rPr>
+              <w:t>epsilon_f</w:t>
+            </w:r>
+            <w:proofErr w:type="spellEnd"/>
+            <w:r>
+              <w:rPr>
+                <w:rFonts w:ascii="Cascadia Mono" w:hAnsi="Cascadia Mono" w:cs="Cascadia Mono"/>
+                <w:color w:val="000000"/>
+                <w:sz w:val="19"/>
+                <w:szCs w:val="19"/>
+                <w:lang w:val="en-US"/>
+              </w:rPr>
+              <w:t xml:space="preserve"> = 1.0;</w:t>
             </w:r>
           </w:p>
           <w:p>
@@ -6405,7 +7624,29 @@
                 <w:szCs w:val="19"/>
                 <w:lang w:val="en-US"/>
               </w:rPr>
-              <w:t xml:space="preserve"> (1.0f + epsilon_f &gt; 1.0f)</w:t>
+              <w:t xml:space="preserve"> (1.0f + </w:t>
+            </w:r>
+            <w:proofErr w:type="spellStart"/>
+            <w:r>
+              <w:rPr>
+                <w:rFonts w:ascii="Cascadia Mono" w:hAnsi="Cascadia Mono" w:cs="Cascadia Mono"/>
+                <w:color w:val="000000"/>
+                <w:sz w:val="19"/>
+                <w:szCs w:val="19"/>
+                <w:lang w:val="en-US"/>
+              </w:rPr>
+              <w:t>epsilon_f</w:t>
+            </w:r>
+            <w:proofErr w:type="spellEnd"/>
+            <w:r>
+              <w:rPr>
+                <w:rFonts w:ascii="Cascadia Mono" w:hAnsi="Cascadia Mono" w:cs="Cascadia Mono"/>
+                <w:color w:val="000000"/>
+                <w:sz w:val="19"/>
+                <w:szCs w:val="19"/>
+                <w:lang w:val="en-US"/>
+              </w:rPr>
+              <w:t xml:space="preserve"> &gt; 1.0f)</w:t>
             </w:r>
           </w:p>
           <w:p>
@@ -6453,31 +7694,97 @@
                 <w:szCs w:val="19"/>
                 <w:lang w:val="en-US"/>
               </w:rPr>
-              <w:t xml:space="preserve">        epsilon_f = epsilon_f / 2.0f;</w:t>
-            </w:r>
-          </w:p>
-          <w:p>
-            <w:pPr>
-              <w:autoSpaceDE w:val="0"/>
-              <w:autoSpaceDN w:val="0"/>
-              <w:adjustRightInd w:val="0"/>
-              <w:rPr>
-                <w:rFonts w:ascii="Cascadia Mono" w:hAnsi="Cascadia Mono" w:cs="Cascadia Mono"/>
-                <w:color w:val="000000"/>
-                <w:sz w:val="19"/>
-                <w:szCs w:val="19"/>
-                <w:lang w:val="en-US"/>
-              </w:rPr>
-            </w:pPr>
-            <w:r>
-              <w:rPr>
-                <w:rFonts w:ascii="Cascadia Mono" w:hAnsi="Cascadia Mono" w:cs="Cascadia Mono"/>
-                <w:color w:val="000000"/>
-                <w:sz w:val="19"/>
-                <w:szCs w:val="19"/>
-                <w:lang w:val="en-US"/>
-              </w:rPr>
-              <w:t xml:space="preserve">        i++;</w:t>
+              <w:t xml:space="preserve">        </w:t>
+            </w:r>
+            <w:proofErr w:type="spellStart"/>
+            <w:r>
+              <w:rPr>
+                <w:rFonts w:ascii="Cascadia Mono" w:hAnsi="Cascadia Mono" w:cs="Cascadia Mono"/>
+                <w:color w:val="000000"/>
+                <w:sz w:val="19"/>
+                <w:szCs w:val="19"/>
+                <w:lang w:val="en-US"/>
+              </w:rPr>
+              <w:t>epsilon_f</w:t>
+            </w:r>
+            <w:proofErr w:type="spellEnd"/>
+            <w:r>
+              <w:rPr>
+                <w:rFonts w:ascii="Cascadia Mono" w:hAnsi="Cascadia Mono" w:cs="Cascadia Mono"/>
+                <w:color w:val="000000"/>
+                <w:sz w:val="19"/>
+                <w:szCs w:val="19"/>
+                <w:lang w:val="en-US"/>
+              </w:rPr>
+              <w:t xml:space="preserve"> = </w:t>
+            </w:r>
+            <w:proofErr w:type="spellStart"/>
+            <w:r>
+              <w:rPr>
+                <w:rFonts w:ascii="Cascadia Mono" w:hAnsi="Cascadia Mono" w:cs="Cascadia Mono"/>
+                <w:color w:val="000000"/>
+                <w:sz w:val="19"/>
+                <w:szCs w:val="19"/>
+                <w:lang w:val="en-US"/>
+              </w:rPr>
+              <w:t>epsilon_f</w:t>
+            </w:r>
+            <w:proofErr w:type="spellEnd"/>
+            <w:r>
+              <w:rPr>
+                <w:rFonts w:ascii="Cascadia Mono" w:hAnsi="Cascadia Mono" w:cs="Cascadia Mono"/>
+                <w:color w:val="000000"/>
+                <w:sz w:val="19"/>
+                <w:szCs w:val="19"/>
+                <w:lang w:val="en-US"/>
+              </w:rPr>
+              <w:t xml:space="preserve"> / 2.0f;</w:t>
+            </w:r>
+          </w:p>
+          <w:p>
+            <w:pPr>
+              <w:autoSpaceDE w:val="0"/>
+              <w:autoSpaceDN w:val="0"/>
+              <w:adjustRightInd w:val="0"/>
+              <w:rPr>
+                <w:rFonts w:ascii="Cascadia Mono" w:hAnsi="Cascadia Mono" w:cs="Cascadia Mono"/>
+                <w:color w:val="000000"/>
+                <w:sz w:val="19"/>
+                <w:szCs w:val="19"/>
+                <w:lang w:val="en-US"/>
+              </w:rPr>
+            </w:pPr>
+            <w:r>
+              <w:rPr>
+                <w:rFonts w:ascii="Cascadia Mono" w:hAnsi="Cascadia Mono" w:cs="Cascadia Mono"/>
+                <w:color w:val="000000"/>
+                <w:sz w:val="19"/>
+                <w:szCs w:val="19"/>
+                <w:lang w:val="en-US"/>
+              </w:rPr>
+              <w:t xml:space="preserve">        </w:t>
+            </w:r>
+            <w:proofErr w:type="spellStart"/>
+            <w:r>
+              <w:rPr>
+                <w:rFonts w:ascii="Cascadia Mono" w:hAnsi="Cascadia Mono" w:cs="Cascadia Mono"/>
+                <w:color w:val="000000"/>
+                <w:sz w:val="19"/>
+                <w:szCs w:val="19"/>
+                <w:lang w:val="en-US"/>
+              </w:rPr>
+              <w:t>i</w:t>
+            </w:r>
+            <w:proofErr w:type="spellEnd"/>
+            <w:r>
+              <w:rPr>
+                <w:rFonts w:ascii="Cascadia Mono" w:hAnsi="Cascadia Mono" w:cs="Cascadia Mono"/>
+                <w:color w:val="000000"/>
+                <w:sz w:val="19"/>
+                <w:szCs w:val="19"/>
+                <w:lang w:val="en-US"/>
+              </w:rPr>
+              <w:t>++;</w:t>
             </w:r>
           </w:p>
           <w:p>
@@ -6603,7 +7910,29 @@
                 <w:szCs w:val="19"/>
                 <w:lang w:val="en-US"/>
               </w:rPr>
-              <w:t xml:space="preserve"> epsilon_d = 1.0;</w:t>
+              <w:t xml:space="preserve"> </w:t>
+            </w:r>
+            <w:proofErr w:type="spellStart"/>
+            <w:r>
+              <w:rPr>
+                <w:rFonts w:ascii="Cascadia Mono" w:hAnsi="Cascadia Mono" w:cs="Cascadia Mono"/>
+                <w:color w:val="000000"/>
+                <w:sz w:val="19"/>
+                <w:szCs w:val="19"/>
+                <w:lang w:val="en-US"/>
+              </w:rPr>
+              <w:t>epsilon_d</w:t>
+            </w:r>
+            <w:proofErr w:type="spellEnd"/>
+            <w:r>
+              <w:rPr>
+                <w:rFonts w:ascii="Cascadia Mono" w:hAnsi="Cascadia Mono" w:cs="Cascadia Mono"/>
+                <w:color w:val="000000"/>
+                <w:sz w:val="19"/>
+                <w:szCs w:val="19"/>
+                <w:lang w:val="en-US"/>
+              </w:rPr>
+              <w:t xml:space="preserve"> = 1.0;</w:t>
             </w:r>
           </w:p>
           <w:p>
@@ -6661,7 +7990,29 @@
                 <w:szCs w:val="19"/>
                 <w:lang w:val="en-US"/>
               </w:rPr>
-              <w:t xml:space="preserve"> (1.0 + epsilon_d &gt; 1.0)</w:t>
+              <w:t xml:space="preserve"> (1.0 + </w:t>
+            </w:r>
+            <w:proofErr w:type="spellStart"/>
+            <w:r>
+              <w:rPr>
+                <w:rFonts w:ascii="Cascadia Mono" w:hAnsi="Cascadia Mono" w:cs="Cascadia Mono"/>
+                <w:color w:val="000000"/>
+                <w:sz w:val="19"/>
+                <w:szCs w:val="19"/>
+                <w:lang w:val="en-US"/>
+              </w:rPr>
+              <w:t>epsilon_d</w:t>
+            </w:r>
+            <w:proofErr w:type="spellEnd"/>
+            <w:r>
+              <w:rPr>
+                <w:rFonts w:ascii="Cascadia Mono" w:hAnsi="Cascadia Mono" w:cs="Cascadia Mono"/>
+                <w:color w:val="000000"/>
+                <w:sz w:val="19"/>
+                <w:szCs w:val="19"/>
+                <w:lang w:val="en-US"/>
+              </w:rPr>
+              <w:t xml:space="preserve"> &gt; 1.0)</w:t>
             </w:r>
           </w:p>
           <w:p>
@@ -6709,31 +8060,97 @@
                 <w:szCs w:val="19"/>
                 <w:lang w:val="en-US"/>
               </w:rPr>
-              <w:t xml:space="preserve">        epsilon_d = epsilon_d / 2.0;</w:t>
-            </w:r>
-          </w:p>
-          <w:p>
-            <w:pPr>
-              <w:autoSpaceDE w:val="0"/>
-              <w:autoSpaceDN w:val="0"/>
-              <w:adjustRightInd w:val="0"/>
-              <w:rPr>
-                <w:rFonts w:ascii="Cascadia Mono" w:hAnsi="Cascadia Mono" w:cs="Cascadia Mono"/>
-                <w:color w:val="000000"/>
-                <w:sz w:val="19"/>
-                <w:szCs w:val="19"/>
-                <w:lang w:val="en-US"/>
-              </w:rPr>
-            </w:pPr>
-            <w:r>
-              <w:rPr>
-                <w:rFonts w:ascii="Cascadia Mono" w:hAnsi="Cascadia Mono" w:cs="Cascadia Mono"/>
-                <w:color w:val="000000"/>
-                <w:sz w:val="19"/>
-                <w:szCs w:val="19"/>
-                <w:lang w:val="en-US"/>
-              </w:rPr>
-              <w:t xml:space="preserve">        j++;</w:t>
+              <w:t xml:space="preserve">        </w:t>
+            </w:r>
+            <w:proofErr w:type="spellStart"/>
+            <w:r>
+              <w:rPr>
+                <w:rFonts w:ascii="Cascadia Mono" w:hAnsi="Cascadia Mono" w:cs="Cascadia Mono"/>
+                <w:color w:val="000000"/>
+                <w:sz w:val="19"/>
+                <w:szCs w:val="19"/>
+                <w:lang w:val="en-US"/>
+              </w:rPr>
+              <w:t>epsilon_d</w:t>
+            </w:r>
+            <w:proofErr w:type="spellEnd"/>
+            <w:r>
+              <w:rPr>
+                <w:rFonts w:ascii="Cascadia Mono" w:hAnsi="Cascadia Mono" w:cs="Cascadia Mono"/>
+                <w:color w:val="000000"/>
+                <w:sz w:val="19"/>
+                <w:szCs w:val="19"/>
+                <w:lang w:val="en-US"/>
+              </w:rPr>
+              <w:t xml:space="preserve"> = </w:t>
+            </w:r>
+            <w:proofErr w:type="spellStart"/>
+            <w:r>
+              <w:rPr>
+                <w:rFonts w:ascii="Cascadia Mono" w:hAnsi="Cascadia Mono" w:cs="Cascadia Mono"/>
+                <w:color w:val="000000"/>
+                <w:sz w:val="19"/>
+                <w:szCs w:val="19"/>
+                <w:lang w:val="en-US"/>
+              </w:rPr>
+              <w:t>epsilon_d</w:t>
+            </w:r>
+            <w:proofErr w:type="spellEnd"/>
+            <w:r>
+              <w:rPr>
+                <w:rFonts w:ascii="Cascadia Mono" w:hAnsi="Cascadia Mono" w:cs="Cascadia Mono"/>
+                <w:color w:val="000000"/>
+                <w:sz w:val="19"/>
+                <w:szCs w:val="19"/>
+                <w:lang w:val="en-US"/>
+              </w:rPr>
+              <w:t xml:space="preserve"> / 2.0;</w:t>
+            </w:r>
+          </w:p>
+          <w:p>
+            <w:pPr>
+              <w:autoSpaceDE w:val="0"/>
+              <w:autoSpaceDN w:val="0"/>
+              <w:adjustRightInd w:val="0"/>
+              <w:rPr>
+                <w:rFonts w:ascii="Cascadia Mono" w:hAnsi="Cascadia Mono" w:cs="Cascadia Mono"/>
+                <w:color w:val="000000"/>
+                <w:sz w:val="19"/>
+                <w:szCs w:val="19"/>
+                <w:lang w:val="en-US"/>
+              </w:rPr>
+            </w:pPr>
+            <w:r>
+              <w:rPr>
+                <w:rFonts w:ascii="Cascadia Mono" w:hAnsi="Cascadia Mono" w:cs="Cascadia Mono"/>
+                <w:color w:val="000000"/>
+                <w:sz w:val="19"/>
+                <w:szCs w:val="19"/>
+                <w:lang w:val="en-US"/>
+              </w:rPr>
+              <w:t xml:space="preserve">        </w:t>
+            </w:r>
+            <w:proofErr w:type="spellStart"/>
+            <w:r>
+              <w:rPr>
+                <w:rFonts w:ascii="Cascadia Mono" w:hAnsi="Cascadia Mono" w:cs="Cascadia Mono"/>
+                <w:color w:val="000000"/>
+                <w:sz w:val="19"/>
+                <w:szCs w:val="19"/>
+                <w:lang w:val="en-US"/>
+              </w:rPr>
+              <w:t>j++</w:t>
+            </w:r>
+            <w:proofErr w:type="spellEnd"/>
+            <w:r>
+              <w:rPr>
+                <w:rFonts w:ascii="Cascadia Mono" w:hAnsi="Cascadia Mono" w:cs="Cascadia Mono"/>
+                <w:color w:val="000000"/>
+                <w:sz w:val="19"/>
+                <w:szCs w:val="19"/>
+                <w:lang w:val="en-US"/>
+              </w:rPr>
+              <w:t>;</w:t>
             </w:r>
           </w:p>
           <w:p>
@@ -6781,7 +8198,29 @@
                 <w:szCs w:val="19"/>
                 <w:lang w:val="en-US"/>
               </w:rPr>
-              <w:t xml:space="preserve">    cout </w:t>
+              <w:t xml:space="preserve">    </w:t>
+            </w:r>
+            <w:proofErr w:type="spellStart"/>
+            <w:r>
+              <w:rPr>
+                <w:rFonts w:ascii="Cascadia Mono" w:hAnsi="Cascadia Mono" w:cs="Cascadia Mono"/>
+                <w:color w:val="000000"/>
+                <w:sz w:val="19"/>
+                <w:szCs w:val="19"/>
+                <w:lang w:val="en-US"/>
+              </w:rPr>
+              <w:t>cout</w:t>
+            </w:r>
+            <w:proofErr w:type="spellEnd"/>
+            <w:r>
+              <w:rPr>
+                <w:rFonts w:ascii="Cascadia Mono" w:hAnsi="Cascadia Mono" w:cs="Cascadia Mono"/>
+                <w:color w:val="000000"/>
+                <w:sz w:val="19"/>
+                <w:szCs w:val="19"/>
+                <w:lang w:val="en-US"/>
+              </w:rPr>
+              <w:t xml:space="preserve"> </w:t>
             </w:r>
             <w:r>
               <w:rPr>
@@ -6841,7 +8280,29 @@
                 <w:szCs w:val="19"/>
                 <w:lang w:val="en-US"/>
               </w:rPr>
-              <w:t xml:space="preserve"> epsilon_f </w:t>
+              <w:t xml:space="preserve"> </w:t>
+            </w:r>
+            <w:proofErr w:type="spellStart"/>
+            <w:r>
+              <w:rPr>
+                <w:rFonts w:ascii="Cascadia Mono" w:hAnsi="Cascadia Mono" w:cs="Cascadia Mono"/>
+                <w:color w:val="000000"/>
+                <w:sz w:val="19"/>
+                <w:szCs w:val="19"/>
+                <w:lang w:val="en-US"/>
+              </w:rPr>
+              <w:t>epsilon_f</w:t>
+            </w:r>
+            <w:proofErr w:type="spellEnd"/>
+            <w:r>
+              <w:rPr>
+                <w:rFonts w:ascii="Cascadia Mono" w:hAnsi="Cascadia Mono" w:cs="Cascadia Mono"/>
+                <w:color w:val="000000"/>
+                <w:sz w:val="19"/>
+                <w:szCs w:val="19"/>
+                <w:lang w:val="en-US"/>
+              </w:rPr>
+              <w:t xml:space="preserve"> </w:t>
             </w:r>
             <w:r>
               <w:rPr>
@@ -6871,7 +8332,29 @@
                 <w:szCs w:val="19"/>
                 <w:lang w:val="en-US"/>
               </w:rPr>
-              <w:t>"\nMachine epsilon for double type: "</w:t>
+              <w:t>"\</w:t>
+            </w:r>
+            <w:proofErr w:type="spellStart"/>
+            <w:r>
+              <w:rPr>
+                <w:rFonts w:ascii="Cascadia Mono" w:hAnsi="Cascadia Mono" w:cs="Cascadia Mono"/>
+                <w:color w:val="A31515"/>
+                <w:sz w:val="19"/>
+                <w:szCs w:val="19"/>
+                <w:lang w:val="en-US"/>
+              </w:rPr>
+              <w:t>nMachine</w:t>
+            </w:r>
+            <w:proofErr w:type="spellEnd"/>
+            <w:r>
+              <w:rPr>
+                <w:rFonts w:ascii="Cascadia Mono" w:hAnsi="Cascadia Mono" w:cs="Cascadia Mono"/>
+                <w:color w:val="A31515"/>
+                <w:sz w:val="19"/>
+                <w:szCs w:val="19"/>
+                <w:lang w:val="en-US"/>
+              </w:rPr>
+              <w:t xml:space="preserve"> epsilon for double type: "</w:t>
             </w:r>
             <w:r>
               <w:rPr>
@@ -6901,7 +8384,29 @@
                 <w:szCs w:val="19"/>
                 <w:lang w:val="en-US"/>
               </w:rPr>
-              <w:t xml:space="preserve"> epsilon_d </w:t>
+              <w:t xml:space="preserve"> </w:t>
+            </w:r>
+            <w:proofErr w:type="spellStart"/>
+            <w:r>
+              <w:rPr>
+                <w:rFonts w:ascii="Cascadia Mono" w:hAnsi="Cascadia Mono" w:cs="Cascadia Mono"/>
+                <w:color w:val="000000"/>
+                <w:sz w:val="19"/>
+                <w:szCs w:val="19"/>
+                <w:lang w:val="en-US"/>
+              </w:rPr>
+              <w:t>epsilon_d</w:t>
+            </w:r>
+            <w:proofErr w:type="spellEnd"/>
+            <w:r>
+              <w:rPr>
+                <w:rFonts w:ascii="Cascadia Mono" w:hAnsi="Cascadia Mono" w:cs="Cascadia Mono"/>
+                <w:color w:val="000000"/>
+                <w:sz w:val="19"/>
+                <w:szCs w:val="19"/>
+                <w:lang w:val="en-US"/>
+              </w:rPr>
+              <w:t xml:space="preserve"> </w:t>
             </w:r>
             <w:r>
               <w:rPr>
@@ -6921,31 +8426,75 @@
                 <w:szCs w:val="19"/>
                 <w:lang w:val="en-US"/>
               </w:rPr>
-              <w:t xml:space="preserve"> endl;</w:t>
-            </w:r>
-          </w:p>
-          <w:p>
-            <w:pPr>
-              <w:autoSpaceDE w:val="0"/>
-              <w:autoSpaceDN w:val="0"/>
-              <w:adjustRightInd w:val="0"/>
-              <w:rPr>
-                <w:rFonts w:ascii="Cascadia Mono" w:hAnsi="Cascadia Mono" w:cs="Cascadia Mono"/>
-                <w:color w:val="000000"/>
-                <w:sz w:val="19"/>
-                <w:szCs w:val="19"/>
-                <w:lang w:val="en-US"/>
-              </w:rPr>
-            </w:pPr>
-            <w:r>
-              <w:rPr>
-                <w:rFonts w:ascii="Cascadia Mono" w:hAnsi="Cascadia Mono" w:cs="Cascadia Mono"/>
-                <w:color w:val="000000"/>
-                <w:sz w:val="19"/>
-                <w:szCs w:val="19"/>
-                <w:lang w:val="en-US"/>
-              </w:rPr>
-              <w:t xml:space="preserve">    cout </w:t>
+              <w:t xml:space="preserve"> </w:t>
+            </w:r>
+            <w:proofErr w:type="spellStart"/>
+            <w:r>
+              <w:rPr>
+                <w:rFonts w:ascii="Cascadia Mono" w:hAnsi="Cascadia Mono" w:cs="Cascadia Mono"/>
+                <w:color w:val="000000"/>
+                <w:sz w:val="19"/>
+                <w:szCs w:val="19"/>
+                <w:lang w:val="en-US"/>
+              </w:rPr>
+              <w:t>endl</w:t>
+            </w:r>
+            <w:proofErr w:type="spellEnd"/>
+            <w:r>
+              <w:rPr>
+                <w:rFonts w:ascii="Cascadia Mono" w:hAnsi="Cascadia Mono" w:cs="Cascadia Mono"/>
+                <w:color w:val="000000"/>
+                <w:sz w:val="19"/>
+                <w:szCs w:val="19"/>
+                <w:lang w:val="en-US"/>
+              </w:rPr>
+              <w:t>;</w:t>
+            </w:r>
+          </w:p>
+          <w:p>
+            <w:pPr>
+              <w:autoSpaceDE w:val="0"/>
+              <w:autoSpaceDN w:val="0"/>
+              <w:adjustRightInd w:val="0"/>
+              <w:rPr>
+                <w:rFonts w:ascii="Cascadia Mono" w:hAnsi="Cascadia Mono" w:cs="Cascadia Mono"/>
+                <w:color w:val="000000"/>
+                <w:sz w:val="19"/>
+                <w:szCs w:val="19"/>
+                <w:lang w:val="en-US"/>
+              </w:rPr>
+            </w:pPr>
+            <w:r>
+              <w:rPr>
+                <w:rFonts w:ascii="Cascadia Mono" w:hAnsi="Cascadia Mono" w:cs="Cascadia Mono"/>
+                <w:color w:val="000000"/>
+                <w:sz w:val="19"/>
+                <w:szCs w:val="19"/>
+                <w:lang w:val="en-US"/>
+              </w:rPr>
+              <w:t xml:space="preserve">    </w:t>
+            </w:r>
+            <w:proofErr w:type="spellStart"/>
+            <w:r>
+              <w:rPr>
+                <w:rFonts w:ascii="Cascadia Mono" w:hAnsi="Cascadia Mono" w:cs="Cascadia Mono"/>
+                <w:color w:val="000000"/>
+                <w:sz w:val="19"/>
+                <w:szCs w:val="19"/>
+                <w:lang w:val="en-US"/>
+              </w:rPr>
+              <w:t>cout</w:t>
+            </w:r>
+            <w:proofErr w:type="spellEnd"/>
+            <w:r>
+              <w:rPr>
+                <w:rFonts w:ascii="Cascadia Mono" w:hAnsi="Cascadia Mono" w:cs="Cascadia Mono"/>
+                <w:color w:val="000000"/>
+                <w:sz w:val="19"/>
+                <w:szCs w:val="19"/>
+                <w:lang w:val="en-US"/>
+              </w:rPr>
+              <w:t xml:space="preserve"> </w:t>
             </w:r>
             <w:r>
               <w:rPr>
@@ -7005,7 +8554,29 @@
                 <w:szCs w:val="19"/>
                 <w:lang w:val="en-US"/>
               </w:rPr>
-              <w:t xml:space="preserve"> i </w:t>
+              <w:t xml:space="preserve"> </w:t>
+            </w:r>
+            <w:proofErr w:type="spellStart"/>
+            <w:r>
+              <w:rPr>
+                <w:rFonts w:ascii="Cascadia Mono" w:hAnsi="Cascadia Mono" w:cs="Cascadia Mono"/>
+                <w:color w:val="000000"/>
+                <w:sz w:val="19"/>
+                <w:szCs w:val="19"/>
+                <w:lang w:val="en-US"/>
+              </w:rPr>
+              <w:t>i</w:t>
+            </w:r>
+            <w:proofErr w:type="spellEnd"/>
+            <w:r>
+              <w:rPr>
+                <w:rFonts w:ascii="Cascadia Mono" w:hAnsi="Cascadia Mono" w:cs="Cascadia Mono"/>
+                <w:color w:val="000000"/>
+                <w:sz w:val="19"/>
+                <w:szCs w:val="19"/>
+                <w:lang w:val="en-US"/>
+              </w:rPr>
+              <w:t xml:space="preserve"> </w:t>
             </w:r>
             <w:r>
               <w:rPr>
@@ -7035,7 +8606,29 @@
                 <w:szCs w:val="19"/>
                 <w:lang w:val="en-US"/>
               </w:rPr>
-              <w:t>"\nThe amount of iterations for double type:"</w:t>
+              <w:t>"\</w:t>
+            </w:r>
+            <w:proofErr w:type="spellStart"/>
+            <w:r>
+              <w:rPr>
+                <w:rFonts w:ascii="Cascadia Mono" w:hAnsi="Cascadia Mono" w:cs="Cascadia Mono"/>
+                <w:color w:val="A31515"/>
+                <w:sz w:val="19"/>
+                <w:szCs w:val="19"/>
+                <w:lang w:val="en-US"/>
+              </w:rPr>
+              <w:t>nThe</w:t>
+            </w:r>
+            <w:proofErr w:type="spellEnd"/>
+            <w:r>
+              <w:rPr>
+                <w:rFonts w:ascii="Cascadia Mono" w:hAnsi="Cascadia Mono" w:cs="Cascadia Mono"/>
+                <w:color w:val="A31515"/>
+                <w:sz w:val="19"/>
+                <w:szCs w:val="19"/>
+                <w:lang w:val="en-US"/>
+              </w:rPr>
+              <w:t xml:space="preserve"> amount of iterations for double type:"</w:t>
             </w:r>
             <w:r>
               <w:rPr>
@@ -7078,14 +8671,16 @@
                 <w:color w:val="000000"/>
                 <w:sz w:val="19"/>
                 <w:szCs w:val="19"/>
-              </w:rPr>
-            </w:pPr>
-            <w:r>
-              <w:rPr>
-                <w:rFonts w:ascii="Cascadia Mono" w:hAnsi="Cascadia Mono" w:cs="Cascadia Mono"/>
-                <w:color w:val="000000"/>
-                <w:sz w:val="19"/>
-                <w:szCs w:val="19"/>
+                <w:lang w:val="en-US"/>
+              </w:rPr>
+            </w:pPr>
+            <w:r>
+              <w:rPr>
+                <w:rFonts w:ascii="Cascadia Mono" w:hAnsi="Cascadia Mono" w:cs="Cascadia Mono"/>
+                <w:color w:val="000000"/>
+                <w:sz w:val="19"/>
+                <w:szCs w:val="19"/>
+                <w:lang w:val="en-US"/>
               </w:rPr>
               <w:t>}</w:t>
             </w:r>
@@ -7100,6 +8695,7 @@
                 <w:color w:val="000000"/>
                 <w:sz w:val="19"/>
                 <w:szCs w:val="19"/>
+                <w:lang w:val="en-US"/>
               </w:rPr>
             </w:pPr>
           </w:p>
@@ -7182,7 +8778,29 @@
                 <w:szCs w:val="19"/>
                 <w:lang w:val="en-US"/>
               </w:rPr>
-              <w:t xml:space="preserve">    cout </w:t>
+              <w:t xml:space="preserve">    </w:t>
+            </w:r>
+            <w:proofErr w:type="spellStart"/>
+            <w:r>
+              <w:rPr>
+                <w:rFonts w:ascii="Cascadia Mono" w:hAnsi="Cascadia Mono" w:cs="Cascadia Mono"/>
+                <w:color w:val="000000"/>
+                <w:sz w:val="19"/>
+                <w:szCs w:val="19"/>
+                <w:lang w:val="en-US"/>
+              </w:rPr>
+              <w:t>cout</w:t>
+            </w:r>
+            <w:proofErr w:type="spellEnd"/>
+            <w:r>
+              <w:rPr>
+                <w:rFonts w:ascii="Cascadia Mono" w:hAnsi="Cascadia Mono" w:cs="Cascadia Mono"/>
+                <w:color w:val="000000"/>
+                <w:sz w:val="19"/>
+                <w:szCs w:val="19"/>
+                <w:lang w:val="en-US"/>
+              </w:rPr>
+              <w:t xml:space="preserve"> </w:t>
             </w:r>
             <w:r>
               <w:rPr>
@@ -7242,7 +8860,29 @@
                 <w:szCs w:val="19"/>
                 <w:lang w:val="en-US"/>
               </w:rPr>
-              <w:t xml:space="preserve"> endl;</w:t>
+              <w:t xml:space="preserve"> </w:t>
+            </w:r>
+            <w:proofErr w:type="spellStart"/>
+            <w:r>
+              <w:rPr>
+                <w:rFonts w:ascii="Cascadia Mono" w:hAnsi="Cascadia Mono" w:cs="Cascadia Mono"/>
+                <w:color w:val="000000"/>
+                <w:sz w:val="19"/>
+                <w:szCs w:val="19"/>
+                <w:lang w:val="en-US"/>
+              </w:rPr>
+              <w:t>endl</w:t>
+            </w:r>
+            <w:proofErr w:type="spellEnd"/>
+            <w:r>
+              <w:rPr>
+                <w:rFonts w:ascii="Cascadia Mono" w:hAnsi="Cascadia Mono" w:cs="Cascadia Mono"/>
+                <w:color w:val="000000"/>
+                <w:sz w:val="19"/>
+                <w:szCs w:val="19"/>
+                <w:lang w:val="en-US"/>
+              </w:rPr>
+              <w:t>;</w:t>
             </w:r>
           </w:p>
           <w:p>
@@ -7306,31 +8946,119 @@
                 <w:szCs w:val="19"/>
                 <w:lang w:val="en-US"/>
               </w:rPr>
-              <w:t xml:space="preserve"> i = 0; i &lt; 25; i++) {</w:t>
-            </w:r>
-          </w:p>
-          <w:p>
-            <w:pPr>
-              <w:autoSpaceDE w:val="0"/>
-              <w:autoSpaceDN w:val="0"/>
-              <w:adjustRightInd w:val="0"/>
-              <w:rPr>
-                <w:rFonts w:ascii="Cascadia Mono" w:hAnsi="Cascadia Mono" w:cs="Cascadia Mono"/>
-                <w:color w:val="000000"/>
-                <w:sz w:val="19"/>
-                <w:szCs w:val="19"/>
-                <w:lang w:val="en-US"/>
-              </w:rPr>
-            </w:pPr>
-            <w:r>
-              <w:rPr>
-                <w:rFonts w:ascii="Cascadia Mono" w:hAnsi="Cascadia Mono" w:cs="Cascadia Mono"/>
-                <w:color w:val="000000"/>
-                <w:sz w:val="19"/>
-                <w:szCs w:val="19"/>
-                <w:lang w:val="en-US"/>
-              </w:rPr>
-              <w:t xml:space="preserve">        cout </w:t>
+              <w:t xml:space="preserve"> </w:t>
+            </w:r>
+            <w:proofErr w:type="spellStart"/>
+            <w:r>
+              <w:rPr>
+                <w:rFonts w:ascii="Cascadia Mono" w:hAnsi="Cascadia Mono" w:cs="Cascadia Mono"/>
+                <w:color w:val="000000"/>
+                <w:sz w:val="19"/>
+                <w:szCs w:val="19"/>
+                <w:lang w:val="en-US"/>
+              </w:rPr>
+              <w:t>i</w:t>
+            </w:r>
+            <w:proofErr w:type="spellEnd"/>
+            <w:r>
+              <w:rPr>
+                <w:rFonts w:ascii="Cascadia Mono" w:hAnsi="Cascadia Mono" w:cs="Cascadia Mono"/>
+                <w:color w:val="000000"/>
+                <w:sz w:val="19"/>
+                <w:szCs w:val="19"/>
+                <w:lang w:val="en-US"/>
+              </w:rPr>
+              <w:t xml:space="preserve"> = 0; </w:t>
+            </w:r>
+            <w:proofErr w:type="spellStart"/>
+            <w:r>
+              <w:rPr>
+                <w:rFonts w:ascii="Cascadia Mono" w:hAnsi="Cascadia Mono" w:cs="Cascadia Mono"/>
+                <w:color w:val="000000"/>
+                <w:sz w:val="19"/>
+                <w:szCs w:val="19"/>
+                <w:lang w:val="en-US"/>
+              </w:rPr>
+              <w:t>i</w:t>
+            </w:r>
+            <w:proofErr w:type="spellEnd"/>
+            <w:r>
+              <w:rPr>
+                <w:rFonts w:ascii="Cascadia Mono" w:hAnsi="Cascadia Mono" w:cs="Cascadia Mono"/>
+                <w:color w:val="000000"/>
+                <w:sz w:val="19"/>
+                <w:szCs w:val="19"/>
+                <w:lang w:val="en-US"/>
+              </w:rPr>
+              <w:t xml:space="preserve"> &lt; 25; </w:t>
+            </w:r>
+            <w:proofErr w:type="spellStart"/>
+            <w:r>
+              <w:rPr>
+                <w:rFonts w:ascii="Cascadia Mono" w:hAnsi="Cascadia Mono" w:cs="Cascadia Mono"/>
+                <w:color w:val="000000"/>
+                <w:sz w:val="19"/>
+                <w:szCs w:val="19"/>
+                <w:lang w:val="en-US"/>
+              </w:rPr>
+              <w:t>i</w:t>
+            </w:r>
+            <w:proofErr w:type="spellEnd"/>
+            <w:r>
+              <w:rPr>
+                <w:rFonts w:ascii="Cascadia Mono" w:hAnsi="Cascadia Mono" w:cs="Cascadia Mono"/>
+                <w:color w:val="000000"/>
+                <w:sz w:val="19"/>
+                <w:szCs w:val="19"/>
+                <w:lang w:val="en-US"/>
+              </w:rPr>
+              <w:t>++) {</w:t>
+            </w:r>
+          </w:p>
+          <w:p>
+            <w:pPr>
+              <w:autoSpaceDE w:val="0"/>
+              <w:autoSpaceDN w:val="0"/>
+              <w:adjustRightInd w:val="0"/>
+              <w:rPr>
+                <w:rFonts w:ascii="Cascadia Mono" w:hAnsi="Cascadia Mono" w:cs="Cascadia Mono"/>
+                <w:color w:val="000000"/>
+                <w:sz w:val="19"/>
+                <w:szCs w:val="19"/>
+                <w:lang w:val="en-US"/>
+              </w:rPr>
+            </w:pPr>
+            <w:r>
+              <w:rPr>
+                <w:rFonts w:ascii="Cascadia Mono" w:hAnsi="Cascadia Mono" w:cs="Cascadia Mono"/>
+                <w:color w:val="000000"/>
+                <w:sz w:val="19"/>
+                <w:szCs w:val="19"/>
+                <w:lang w:val="en-US"/>
+              </w:rPr>
+              <w:t xml:space="preserve">        </w:t>
+            </w:r>
+            <w:proofErr w:type="spellStart"/>
+            <w:r>
+              <w:rPr>
+                <w:rFonts w:ascii="Cascadia Mono" w:hAnsi="Cascadia Mono" w:cs="Cascadia Mono"/>
+                <w:color w:val="000000"/>
+                <w:sz w:val="19"/>
+                <w:szCs w:val="19"/>
+                <w:lang w:val="en-US"/>
+              </w:rPr>
+              <w:t>cout</w:t>
+            </w:r>
+            <w:proofErr w:type="spellEnd"/>
+            <w:r>
+              <w:rPr>
+                <w:rFonts w:ascii="Cascadia Mono" w:hAnsi="Cascadia Mono" w:cs="Cascadia Mono"/>
+                <w:color w:val="000000"/>
+                <w:sz w:val="19"/>
+                <w:szCs w:val="19"/>
+                <w:lang w:val="en-US"/>
+              </w:rPr>
+              <w:t xml:space="preserve"> </w:t>
             </w:r>
             <w:r>
               <w:rPr>
@@ -7350,7 +9078,51 @@
                 <w:szCs w:val="19"/>
                 <w:lang w:val="en-US"/>
               </w:rPr>
-              <w:t xml:space="preserve"> to_string(i) </w:t>
+              <w:t xml:space="preserve"> </w:t>
+            </w:r>
+            <w:proofErr w:type="spellStart"/>
+            <w:r>
+              <w:rPr>
+                <w:rFonts w:ascii="Cascadia Mono" w:hAnsi="Cascadia Mono" w:cs="Cascadia Mono"/>
+                <w:color w:val="000000"/>
+                <w:sz w:val="19"/>
+                <w:szCs w:val="19"/>
+                <w:lang w:val="en-US"/>
+              </w:rPr>
+              <w:t>to_string</w:t>
+            </w:r>
+            <w:proofErr w:type="spellEnd"/>
+            <w:r>
+              <w:rPr>
+                <w:rFonts w:ascii="Cascadia Mono" w:hAnsi="Cascadia Mono" w:cs="Cascadia Mono"/>
+                <w:color w:val="000000"/>
+                <w:sz w:val="19"/>
+                <w:szCs w:val="19"/>
+                <w:lang w:val="en-US"/>
+              </w:rPr>
+              <w:t>(</w:t>
+            </w:r>
+            <w:proofErr w:type="spellStart"/>
+            <w:r>
+              <w:rPr>
+                <w:rFonts w:ascii="Cascadia Mono" w:hAnsi="Cascadia Mono" w:cs="Cascadia Mono"/>
+                <w:color w:val="000000"/>
+                <w:sz w:val="19"/>
+                <w:szCs w:val="19"/>
+                <w:lang w:val="en-US"/>
+              </w:rPr>
+              <w:t>i</w:t>
+            </w:r>
+            <w:proofErr w:type="spellEnd"/>
+            <w:r>
+              <w:rPr>
+                <w:rFonts w:ascii="Cascadia Mono" w:hAnsi="Cascadia Mono" w:cs="Cascadia Mono"/>
+                <w:color w:val="000000"/>
+                <w:sz w:val="19"/>
+                <w:szCs w:val="19"/>
+                <w:lang w:val="en-US"/>
+              </w:rPr>
+              <w:t xml:space="preserve">) </w:t>
             </w:r>
             <w:r>
               <w:rPr>
@@ -7410,7 +9182,51 @@
                 <w:szCs w:val="19"/>
                 <w:lang w:val="en-US"/>
               </w:rPr>
-              <w:t xml:space="preserve"> to_string(i) </w:t>
+              <w:t xml:space="preserve"> </w:t>
+            </w:r>
+            <w:proofErr w:type="spellStart"/>
+            <w:r>
+              <w:rPr>
+                <w:rFonts w:ascii="Cascadia Mono" w:hAnsi="Cascadia Mono" w:cs="Cascadia Mono"/>
+                <w:color w:val="000000"/>
+                <w:sz w:val="19"/>
+                <w:szCs w:val="19"/>
+                <w:lang w:val="en-US"/>
+              </w:rPr>
+              <w:t>to_string</w:t>
+            </w:r>
+            <w:proofErr w:type="spellEnd"/>
+            <w:r>
+              <w:rPr>
+                <w:rFonts w:ascii="Cascadia Mono" w:hAnsi="Cascadia Mono" w:cs="Cascadia Mono"/>
+                <w:color w:val="000000"/>
+                <w:sz w:val="19"/>
+                <w:szCs w:val="19"/>
+                <w:lang w:val="en-US"/>
+              </w:rPr>
+              <w:t>(</w:t>
+            </w:r>
+            <w:proofErr w:type="spellStart"/>
+            <w:r>
+              <w:rPr>
+                <w:rFonts w:ascii="Cascadia Mono" w:hAnsi="Cascadia Mono" w:cs="Cascadia Mono"/>
+                <w:color w:val="000000"/>
+                <w:sz w:val="19"/>
+                <w:szCs w:val="19"/>
+                <w:lang w:val="en-US"/>
+              </w:rPr>
+              <w:t>i</w:t>
+            </w:r>
+            <w:proofErr w:type="spellEnd"/>
+            <w:r>
+              <w:rPr>
+                <w:rFonts w:ascii="Cascadia Mono" w:hAnsi="Cascadia Mono" w:cs="Cascadia Mono"/>
+                <w:color w:val="000000"/>
+                <w:sz w:val="19"/>
+                <w:szCs w:val="19"/>
+                <w:lang w:val="en-US"/>
+              </w:rPr>
+              <w:t xml:space="preserve">) </w:t>
             </w:r>
             <w:r>
               <w:rPr>
@@ -7474,7 +9290,51 @@
                 <w:szCs w:val="19"/>
                 <w:lang w:val="en-US"/>
               </w:rPr>
-              <w:t xml:space="preserve">        printTask1(i, i);</w:t>
+              <w:t xml:space="preserve">        printTask1(</w:t>
+            </w:r>
+            <w:proofErr w:type="spellStart"/>
+            <w:r>
+              <w:rPr>
+                <w:rFonts w:ascii="Cascadia Mono" w:hAnsi="Cascadia Mono" w:cs="Cascadia Mono"/>
+                <w:color w:val="000000"/>
+                <w:sz w:val="19"/>
+                <w:szCs w:val="19"/>
+                <w:lang w:val="en-US"/>
+              </w:rPr>
+              <w:t>i</w:t>
+            </w:r>
+            <w:proofErr w:type="spellEnd"/>
+            <w:r>
+              <w:rPr>
+                <w:rFonts w:ascii="Cascadia Mono" w:hAnsi="Cascadia Mono" w:cs="Cascadia Mono"/>
+                <w:color w:val="000000"/>
+                <w:sz w:val="19"/>
+                <w:szCs w:val="19"/>
+                <w:lang w:val="en-US"/>
+              </w:rPr>
+              <w:t xml:space="preserve">, </w:t>
+            </w:r>
+            <w:proofErr w:type="spellStart"/>
+            <w:r>
+              <w:rPr>
+                <w:rFonts w:ascii="Cascadia Mono" w:hAnsi="Cascadia Mono" w:cs="Cascadia Mono"/>
+                <w:color w:val="000000"/>
+                <w:sz w:val="19"/>
+                <w:szCs w:val="19"/>
+                <w:lang w:val="en-US"/>
+              </w:rPr>
+              <w:t>i</w:t>
+            </w:r>
+            <w:proofErr w:type="spellEnd"/>
+            <w:r>
+              <w:rPr>
+                <w:rFonts w:ascii="Cascadia Mono" w:hAnsi="Cascadia Mono" w:cs="Cascadia Mono"/>
+                <w:color w:val="000000"/>
+                <w:sz w:val="19"/>
+                <w:szCs w:val="19"/>
+                <w:lang w:val="en-US"/>
+              </w:rPr>
+              <w:t>);</w:t>
             </w:r>
           </w:p>
           <w:p>
@@ -7562,31 +9422,119 @@
                 <w:szCs w:val="19"/>
                 <w:lang w:val="en-US"/>
               </w:rPr>
-              <w:t xml:space="preserve"> i = 1, j = 2000, k = -25; i &lt; 20; i+=1, j+=1000, k+=1) {</w:t>
-            </w:r>
-          </w:p>
-          <w:p>
-            <w:pPr>
-              <w:autoSpaceDE w:val="0"/>
-              <w:autoSpaceDN w:val="0"/>
-              <w:adjustRightInd w:val="0"/>
-              <w:rPr>
-                <w:rFonts w:ascii="Cascadia Mono" w:hAnsi="Cascadia Mono" w:cs="Cascadia Mono"/>
-                <w:color w:val="000000"/>
-                <w:sz w:val="19"/>
-                <w:szCs w:val="19"/>
-                <w:lang w:val="en-US"/>
-              </w:rPr>
-            </w:pPr>
-            <w:r>
-              <w:rPr>
-                <w:rFonts w:ascii="Cascadia Mono" w:hAnsi="Cascadia Mono" w:cs="Cascadia Mono"/>
-                <w:color w:val="000000"/>
-                <w:sz w:val="19"/>
-                <w:szCs w:val="19"/>
-                <w:lang w:val="en-US"/>
-              </w:rPr>
-              <w:t xml:space="preserve">        printTask2(i, j, k);</w:t>
+              <w:t xml:space="preserve"> </w:t>
+            </w:r>
+            <w:proofErr w:type="spellStart"/>
+            <w:r>
+              <w:rPr>
+                <w:rFonts w:ascii="Cascadia Mono" w:hAnsi="Cascadia Mono" w:cs="Cascadia Mono"/>
+                <w:color w:val="000000"/>
+                <w:sz w:val="19"/>
+                <w:szCs w:val="19"/>
+                <w:lang w:val="en-US"/>
+              </w:rPr>
+              <w:t>i</w:t>
+            </w:r>
+            <w:proofErr w:type="spellEnd"/>
+            <w:r>
+              <w:rPr>
+                <w:rFonts w:ascii="Cascadia Mono" w:hAnsi="Cascadia Mono" w:cs="Cascadia Mono"/>
+                <w:color w:val="000000"/>
+                <w:sz w:val="19"/>
+                <w:szCs w:val="19"/>
+                <w:lang w:val="en-US"/>
+              </w:rPr>
+              <w:t xml:space="preserve"> = 1, j = 2000, k = -25; </w:t>
+            </w:r>
+            <w:proofErr w:type="spellStart"/>
+            <w:r>
+              <w:rPr>
+                <w:rFonts w:ascii="Cascadia Mono" w:hAnsi="Cascadia Mono" w:cs="Cascadia Mono"/>
+                <w:color w:val="000000"/>
+                <w:sz w:val="19"/>
+                <w:szCs w:val="19"/>
+                <w:lang w:val="en-US"/>
+              </w:rPr>
+              <w:t>i</w:t>
+            </w:r>
+            <w:proofErr w:type="spellEnd"/>
+            <w:r>
+              <w:rPr>
+                <w:rFonts w:ascii="Cascadia Mono" w:hAnsi="Cascadia Mono" w:cs="Cascadia Mono"/>
+                <w:color w:val="000000"/>
+                <w:sz w:val="19"/>
+                <w:szCs w:val="19"/>
+                <w:lang w:val="en-US"/>
+              </w:rPr>
+              <w:t xml:space="preserve"> &lt; 20; </w:t>
+            </w:r>
+            <w:proofErr w:type="spellStart"/>
+            <w:r>
+              <w:rPr>
+                <w:rFonts w:ascii="Cascadia Mono" w:hAnsi="Cascadia Mono" w:cs="Cascadia Mono"/>
+                <w:color w:val="000000"/>
+                <w:sz w:val="19"/>
+                <w:szCs w:val="19"/>
+                <w:lang w:val="en-US"/>
+              </w:rPr>
+              <w:t>i</w:t>
+            </w:r>
+            <w:proofErr w:type="spellEnd"/>
+            <w:r>
+              <w:rPr>
+                <w:rFonts w:ascii="Cascadia Mono" w:hAnsi="Cascadia Mono" w:cs="Cascadia Mono"/>
+                <w:color w:val="000000"/>
+                <w:sz w:val="19"/>
+                <w:szCs w:val="19"/>
+                <w:lang w:val="en-US"/>
+              </w:rPr>
+              <w:t>+=1, j+=1000, k+=1) {</w:t>
+            </w:r>
+          </w:p>
+          <w:p>
+            <w:pPr>
+              <w:autoSpaceDE w:val="0"/>
+              <w:autoSpaceDN w:val="0"/>
+              <w:adjustRightInd w:val="0"/>
+              <w:rPr>
+                <w:rFonts w:ascii="Cascadia Mono" w:hAnsi="Cascadia Mono" w:cs="Cascadia Mono"/>
+                <w:color w:val="000000"/>
+                <w:sz w:val="19"/>
+                <w:szCs w:val="19"/>
+                <w:lang w:val="en-US"/>
+              </w:rPr>
+            </w:pPr>
+            <w:r>
+              <w:rPr>
+                <w:rFonts w:ascii="Cascadia Mono" w:hAnsi="Cascadia Mono" w:cs="Cascadia Mono"/>
+                <w:color w:val="000000"/>
+                <w:sz w:val="19"/>
+                <w:szCs w:val="19"/>
+                <w:lang w:val="en-US"/>
+              </w:rPr>
+              <w:t xml:space="preserve">        printTask2(</w:t>
+            </w:r>
+            <w:proofErr w:type="spellStart"/>
+            <w:r>
+              <w:rPr>
+                <w:rFonts w:ascii="Cascadia Mono" w:hAnsi="Cascadia Mono" w:cs="Cascadia Mono"/>
+                <w:color w:val="000000"/>
+                <w:sz w:val="19"/>
+                <w:szCs w:val="19"/>
+                <w:lang w:val="en-US"/>
+              </w:rPr>
+              <w:t>i</w:t>
+            </w:r>
+            <w:proofErr w:type="spellEnd"/>
+            <w:r>
+              <w:rPr>
+                <w:rFonts w:ascii="Cascadia Mono" w:hAnsi="Cascadia Mono" w:cs="Cascadia Mono"/>
+                <w:color w:val="000000"/>
+                <w:sz w:val="19"/>
+                <w:szCs w:val="19"/>
+                <w:lang w:val="en-US"/>
+              </w:rPr>
+              <w:t>, j, k);</w:t>
             </w:r>
           </w:p>
           <w:p>
@@ -8633,7 +10581,7 @@
 </file>
 
 <file path=customXml/itemProps1.xml><?xml version="1.0" encoding="utf-8"?>
-<ds:datastoreItem xmlns:ds="http://schemas.openxmlformats.org/officeDocument/2006/customXml" ds:itemID="{87966CC0-576C-42C1-A90B-E5CDA22DA80D}">
+<ds:datastoreItem xmlns:ds="http://schemas.openxmlformats.org/officeDocument/2006/customXml" ds:itemID="{0713A692-915A-4254-95DA-A48FA112659C}">
   <ds:schemaRefs>
     <ds:schemaRef ds:uri="http://schemas.openxmlformats.org/officeDocument/2006/bibliography"/>
   </ds:schemaRefs>

</xml_diff>